<commit_message>
work on outline additions
</commit_message>
<xml_diff>
--- a/docs/outlines.docx
+++ b/docs/outlines.docx
@@ -29,10 +29,7 @@
         </w:numPr>
       </w:pPr>
       <w:r>
-        <w:t>Which ones did what and why</w:t>
-      </w:r>
-      <w:r>
-        <w:t xml:space="preserve"> </w:t>
+        <w:t xml:space="preserve">Which ones did what and why </w:t>
       </w:r>
     </w:p>
     <w:p>
@@ -131,347 +128,523 @@
       </w:r>
       <w:proofErr w:type="spellStart"/>
       <w:r>
-        <w:t>th</w:t>
-      </w:r>
+        <w:t>these</w:t>
+      </w:r>
+      <w:proofErr w:type="spellEnd"/>
+      <w:r>
+        <w:t xml:space="preserve"> be compared to time spent in chamber?</w:t>
+      </w:r>
+    </w:p>
+    <w:p>
+      <w:pPr>
+        <w:pStyle w:val="ListParagraph"/>
+        <w:numPr>
+          <w:ilvl w:val="0"/>
+          <w:numId w:val="1"/>
+        </w:numPr>
+      </w:pPr>
+      <w:r>
+        <w:t>Temp did not affect days to 10/50% flowering</w:t>
+      </w:r>
+    </w:p>
+    <w:p>
+      <w:pPr>
+        <w:pStyle w:val="ListParagraph"/>
+        <w:numPr>
+          <w:ilvl w:val="0"/>
+          <w:numId w:val="1"/>
+        </w:numPr>
+      </w:pPr>
+      <w:r>
+        <w:t xml:space="preserve">Higher temperatures increased flower bud loss </w:t>
+      </w:r>
+    </w:p>
+    <w:p>
+      <w:pPr>
+        <w:pStyle w:val="ListParagraph"/>
+        <w:numPr>
+          <w:ilvl w:val="0"/>
+          <w:numId w:val="4"/>
+        </w:numPr>
+      </w:pPr>
+      <w:r>
+        <w:t>P=0.05 (categorical) or P=0.01 (continuous)</w:t>
+      </w:r>
+    </w:p>
+    <w:p>
+      <w:pPr>
+        <w:pStyle w:val="ListParagraph"/>
+        <w:numPr>
+          <w:ilvl w:val="0"/>
+          <w:numId w:val="4"/>
+        </w:numPr>
+      </w:pPr>
+      <w:r>
+        <w:t>Plot showing trend</w:t>
+      </w:r>
+    </w:p>
+    <w:p>
+      <w:pPr>
+        <w:pStyle w:val="ListParagraph"/>
+        <w:numPr>
+          <w:ilvl w:val="2"/>
+          <w:numId w:val="1"/>
+        </w:numPr>
+      </w:pPr>
+      <w:r>
+        <w:t>Loss barely happened at two coolest treatments</w:t>
+      </w:r>
+    </w:p>
+    <w:p>
+      <w:pPr>
+        <w:pStyle w:val="ListParagraph"/>
+        <w:numPr>
+          <w:ilvl w:val="0"/>
+          <w:numId w:val="4"/>
+        </w:numPr>
+      </w:pPr>
+      <w:r>
+        <w:br w:type="page"/>
+      </w:r>
+    </w:p>
+    <w:p>
+      <w:r>
+        <w:lastRenderedPageBreak/>
+        <w:t>Introduction</w:t>
+      </w:r>
+    </w:p>
+    <w:p/>
+    <w:p>
+      <w:pPr>
+        <w:pStyle w:val="ListParagraph"/>
+        <w:numPr>
+          <w:ilvl w:val="0"/>
+          <w:numId w:val="2"/>
+        </w:numPr>
+      </w:pPr>
+      <w:r>
+        <w:t>Viticulture</w:t>
+      </w:r>
+    </w:p>
+    <w:p>
+      <w:pPr>
+        <w:pStyle w:val="ListParagraph"/>
+        <w:numPr>
+          <w:ilvl w:val="1"/>
+          <w:numId w:val="2"/>
+        </w:numPr>
+      </w:pPr>
+      <w:r>
+        <w:t xml:space="preserve">1100 commercial varieties V. </w:t>
+      </w:r>
+      <w:proofErr w:type="gramStart"/>
+      <w:r>
+        <w:t>vinifera</w:t>
+      </w:r>
+      <w:r>
+        <w:t>(</w:t>
+      </w:r>
+      <w:proofErr w:type="gramEnd"/>
+      <w:r>
+        <w:t>P-X Wolkovich et al 2017)</w:t>
+      </w:r>
+    </w:p>
+    <w:p>
+      <w:pPr>
+        <w:pStyle w:val="ListParagraph"/>
+        <w:numPr>
+          <w:ilvl w:val="1"/>
+          <w:numId w:val="2"/>
+        </w:numPr>
+      </w:pPr>
+      <w:r>
+        <w:t xml:space="preserve">6000 varieties cultivated </w:t>
+      </w:r>
+      <w:proofErr w:type="gramStart"/>
+      <w:r>
+        <w:t>worldwide(</w:t>
+      </w:r>
+      <w:proofErr w:type="gramEnd"/>
+      <w:r>
+        <w:t>P-X Wolkovich et al 2017)</w:t>
+      </w:r>
+    </w:p>
+    <w:p>
+      <w:pPr>
+        <w:pStyle w:val="ListParagraph"/>
+        <w:numPr>
+          <w:ilvl w:val="1"/>
+          <w:numId w:val="2"/>
+        </w:numPr>
+      </w:pPr>
+      <w:r>
+        <w:t xml:space="preserve">Climate change and impact on viticulture industry </w:t>
+      </w:r>
+    </w:p>
+    <w:p>
+      <w:pPr>
+        <w:pStyle w:val="ListParagraph"/>
+        <w:numPr>
+          <w:ilvl w:val="2"/>
+          <w:numId w:val="2"/>
+        </w:numPr>
+      </w:pPr>
+      <w:r>
+        <w:t>Wine regions likely to change by 0.2-0.6 degrees C per decade 2000-2049</w:t>
+      </w:r>
+      <w:r>
+        <w:t xml:space="preserve"> (Schultz and Jones 2010)</w:t>
+      </w:r>
+      <w:r>
+        <w:t xml:space="preserve"> </w:t>
+      </w:r>
+      <w:r>
+        <w:fldChar w:fldCharType="begin"/>
+      </w:r>
+      <w:r>
+        <w:instrText xml:space="preserve"> ADDIN EN.CITE &lt;EndNote&gt;&lt;Cite&gt;&lt;Author&gt;Schultz&lt;/Author&gt;&lt;Year&gt;2010&lt;/Year&gt;&lt;RecNum&gt;33&lt;/RecNum&gt;&lt;record&gt;&lt;rec-number&gt;33&lt;/rec-number&gt;&lt;foreign-keys&gt;&lt;key app="EN" db-id="vvp0wvdd55e557e5d9epztw9p9xpxaw0dpw0" timestamp="1509558269"&gt;33&lt;/key&gt;&lt;/foreign-keys&gt;&lt;ref-type name="Journal Article"&gt;17&lt;/ref-type&gt;&lt;contributors&gt;&lt;authors&gt;&lt;author&gt;Schultz, Hans R.&lt;/author&gt;&lt;author&gt;Jones, Gregory V.&lt;/author&gt;&lt;/authors&gt;&lt;/contributors&gt;&lt;titles&gt;&lt;title&gt;Climate Induced Historic and Future Changes in Viticulture&lt;/title&gt;&lt;secondary-title&gt;Journal of Wine Research&lt;/secondary-title&gt;&lt;/titles&gt;&lt;periodical&gt;&lt;full-title&gt;Journal of Wine Research&lt;/full-title&gt;&lt;/periodical&gt;&lt;pages&gt;137-145&lt;/pages&gt;&lt;volume&gt;21&lt;/volume&gt;&lt;number&gt;2-3&lt;/number&gt;&lt;keywords&gt;&lt;keyword&gt;Berries&lt;/keyword&gt;&lt;keyword&gt;Agricultural Production&lt;/keyword&gt;&lt;keyword&gt;Wineries &amp;amp;amp&lt;/keyword&gt;&lt;keyword&gt;Vineyards&lt;/keyword&gt;&lt;keyword&gt;Temperature&lt;/keyword&gt;&lt;keyword&gt;Climate&lt;/keyword&gt;&lt;keyword&gt;Wines&lt;/keyword&gt;&lt;/keywords&gt;&lt;dates&gt;&lt;year&gt;2010&lt;/year&gt;&lt;/dates&gt;&lt;publisher&gt;Routledge&lt;/publisher&gt;&lt;isbn&gt;0957-1264&lt;/isbn&gt;&lt;urls&gt;&lt;related-urls&gt;&lt;url&gt;http://www.tandfonline.com/doi/pdf/10.1080/09571264.2010.530098?needAccess=true&lt;/url&gt;&lt;/related-urls&gt;&lt;/urls&gt;&lt;electronic-resource-num&gt;10.1080/09571264.2010.530098&lt;/electronic-resource-num&gt;&lt;/record&gt;&lt;/Cite&gt;&lt;/EndNote&gt;</w:instrText>
+      </w:r>
+      <w:r>
+        <w:fldChar w:fldCharType="separate"/>
+      </w:r>
+      <w:r>
+        <w:fldChar w:fldCharType="end"/>
+      </w:r>
+    </w:p>
+    <w:p>
+      <w:pPr>
+        <w:pStyle w:val="ListParagraph"/>
+        <w:numPr>
+          <w:ilvl w:val="2"/>
+          <w:numId w:val="2"/>
+        </w:numPr>
+      </w:pPr>
+      <w:r>
+        <w:t xml:space="preserve">Concerns about loss of </w:t>
+      </w:r>
+      <w:proofErr w:type="spellStart"/>
+      <w:r>
+        <w:t>viticultural</w:t>
+      </w:r>
+      <w:proofErr w:type="spellEnd"/>
+      <w:r>
+        <w:t xml:space="preserve"> lands/shifts to currently conserved areas (Hannah et al 2013)</w:t>
+      </w:r>
+    </w:p>
+    <w:p>
+      <w:pPr>
+        <w:pStyle w:val="ListParagraph"/>
+        <w:numPr>
+          <w:ilvl w:val="3"/>
+          <w:numId w:val="2"/>
+        </w:numPr>
+      </w:pPr>
+      <w:r>
+        <w:t>Shift towards poles</w:t>
+      </w:r>
+      <w:r>
+        <w:sym w:font="Wingdings" w:char="F0E0"/>
+      </w:r>
+      <w:r>
+        <w:t>less land for winegrowing in the Southern Hemisphere (</w:t>
+      </w:r>
+      <w:proofErr w:type="spellStart"/>
+      <w:r>
+        <w:t>Shcultz</w:t>
+      </w:r>
+      <w:proofErr w:type="spellEnd"/>
+      <w:r>
+        <w:t xml:space="preserve"> and jones 2010)</w:t>
+      </w:r>
+    </w:p>
+    <w:p>
+      <w:pPr>
+        <w:pStyle w:val="ListParagraph"/>
+        <w:numPr>
+          <w:ilvl w:val="2"/>
+          <w:numId w:val="2"/>
+        </w:numPr>
+      </w:pPr>
+      <w:r>
+        <w:t>Introduce new varieties better suited to changed climate (Wolkovich et al 2017)</w:t>
+      </w:r>
+    </w:p>
+    <w:p>
+      <w:pPr>
+        <w:pStyle w:val="ListParagraph"/>
+        <w:numPr>
+          <w:ilvl w:val="3"/>
+          <w:numId w:val="2"/>
+        </w:numPr>
+      </w:pPr>
+      <w:r>
+        <w:t>Need to know phenologies of other varieties to find where they would be able to thrive</w:t>
+      </w:r>
+    </w:p>
+    <w:p>
+      <w:pPr>
+        <w:pStyle w:val="ListParagraph"/>
+        <w:numPr>
+          <w:ilvl w:val="0"/>
+          <w:numId w:val="2"/>
+        </w:numPr>
+      </w:pPr>
+      <w:r>
+        <w:t>Phenology as tool to learn to adapt</w:t>
+      </w:r>
+    </w:p>
+    <w:p>
+      <w:pPr>
+        <w:pStyle w:val="ListParagraph"/>
+        <w:numPr>
+          <w:ilvl w:val="1"/>
+          <w:numId w:val="2"/>
+        </w:numPr>
+      </w:pPr>
+      <w:r>
+        <w:t>Phenology very temp driven (who said this first?)</w:t>
+      </w:r>
+    </w:p>
+    <w:p>
+      <w:pPr>
+        <w:pStyle w:val="ListParagraph"/>
+        <w:numPr>
+          <w:ilvl w:val="2"/>
+          <w:numId w:val="3"/>
+        </w:numPr>
+      </w:pPr>
+      <w:r>
+        <w:t>Advance in timing of leafout/flowering in plant species = 4-6 days/degrees C—2-5 days per decade in last 30-40 years (Wolkovich et al 2017)</w:t>
+      </w:r>
+    </w:p>
+    <w:p>
+      <w:pPr>
+        <w:pStyle w:val="ListParagraph"/>
+        <w:numPr>
+          <w:ilvl w:val="2"/>
+          <w:numId w:val="3"/>
+        </w:numPr>
+      </w:pPr>
+      <w:r>
+        <w:t>Warmer temps</w:t>
+      </w:r>
+      <w:r>
+        <w:sym w:font="Wingdings" w:char="F0E0"/>
+      </w:r>
+      <w:r>
+        <w:t>early harvests (-6 days/ degree C) (Cook and Wolkovich 2016)</w:t>
+      </w:r>
+    </w:p>
+    <w:p>
+      <w:pPr>
+        <w:pStyle w:val="ListParagraph"/>
+        <w:numPr>
+          <w:ilvl w:val="1"/>
+          <w:numId w:val="2"/>
+        </w:numPr>
+      </w:pPr>
+      <w:r>
+        <w:t xml:space="preserve">Differs greatly across varieties </w:t>
+      </w:r>
+    </w:p>
+    <w:p>
+      <w:pPr>
+        <w:pStyle w:val="ListParagraph"/>
+        <w:numPr>
+          <w:ilvl w:val="2"/>
+          <w:numId w:val="2"/>
+        </w:numPr>
+      </w:pPr>
+      <w:r>
+        <w:t>3-6 weeks across different varieties (Wolkovich et al 2017)</w:t>
+      </w:r>
+    </w:p>
+    <w:p>
+      <w:pPr>
+        <w:pStyle w:val="ListParagraph"/>
+        <w:numPr>
+          <w:ilvl w:val="2"/>
+          <w:numId w:val="2"/>
+        </w:numPr>
+      </w:pPr>
+      <w:r>
+        <w:t>&lt;= 100 varieties have phenology data beyond harvest dates (Wolkovich et al 2017)</w:t>
+      </w:r>
+    </w:p>
+    <w:p>
+      <w:pPr>
+        <w:pStyle w:val="ListParagraph"/>
+        <w:numPr>
+          <w:ilvl w:val="0"/>
+          <w:numId w:val="2"/>
+        </w:numPr>
+      </w:pPr>
+      <w:r>
+        <w:t>Flowering, harvest, and heat</w:t>
+      </w:r>
+    </w:p>
+    <w:p>
+      <w:pPr>
+        <w:pStyle w:val="ListParagraph"/>
+        <w:numPr>
+          <w:ilvl w:val="1"/>
+          <w:numId w:val="2"/>
+        </w:numPr>
+      </w:pPr>
+      <w:r>
+        <w:t>Successful flowers become berries, so harvest yield depends on flower numbers</w:t>
+      </w:r>
+    </w:p>
+    <w:p>
+      <w:pPr>
+        <w:pStyle w:val="ListParagraph"/>
+        <w:numPr>
+          <w:ilvl w:val="1"/>
+          <w:numId w:val="2"/>
+        </w:numPr>
+      </w:pPr>
+      <w:r>
+        <w:t xml:space="preserve">Reduction in flower number of 32.6-24.2 flowers per degree </w:t>
+      </w:r>
+      <w:r>
+        <w:t>C</w:t>
+      </w:r>
+      <w:r>
+        <w:t xml:space="preserve"> </w:t>
+      </w:r>
+      <w:r>
+        <w:t>(14 day treatments before bb, 13 day treatments just after bb)</w:t>
+      </w:r>
+      <w:r>
+        <w:rPr>
+          <w:b/>
+        </w:rPr>
+        <w:t xml:space="preserve"> </w:t>
+      </w:r>
+      <w:r>
+        <w:t xml:space="preserve">(Petrie and </w:t>
+      </w:r>
+      <w:proofErr w:type="spellStart"/>
+      <w:r>
+        <w:t>Clingeleffer</w:t>
+      </w:r>
+      <w:proofErr w:type="spellEnd"/>
+      <w:r>
+        <w:t xml:space="preserve"> 2004)</w:t>
+      </w:r>
+    </w:p>
+    <w:p>
+      <w:pPr>
+        <w:pStyle w:val="ListParagraph"/>
+        <w:numPr>
+          <w:ilvl w:val="1"/>
+          <w:numId w:val="2"/>
+        </w:numPr>
+      </w:pPr>
+      <w:r>
+        <w:t>Plants exposed</w:t>
+      </w:r>
+      <w:r>
+        <w:t xml:space="preserve"> to 40/25 degrees C temps for four days</w:t>
+      </w:r>
+      <w:r>
+        <w:t xml:space="preserve"> at flowering lost all flowers</w:t>
+      </w:r>
+      <w:r>
+        <w:t xml:space="preserve"> (Greer and Weston 2010)</w:t>
+      </w:r>
+    </w:p>
+    <w:p>
+      <w:pPr>
+        <w:pStyle w:val="ListParagraph"/>
+        <w:numPr>
+          <w:ilvl w:val="1"/>
+          <w:numId w:val="2"/>
+        </w:numPr>
+      </w:pPr>
+      <w:proofErr w:type="spellStart"/>
+      <w:r>
+        <w:t>Phenocurve</w:t>
+      </w:r>
+      <w:proofErr w:type="spellEnd"/>
+    </w:p>
+    <w:p>
+      <w:pPr>
+        <w:pStyle w:val="EndNoteBibliography"/>
+        <w:tabs>
+          <w:tab w:val="left" w:pos="1800"/>
+          <w:tab w:val="left" w:pos="1980"/>
+        </w:tabs>
+        <w:ind w:left="720"/>
+      </w:pPr>
+      <w:r>
+        <w:t xml:space="preserve">                   ``</w:t>
+      </w:r>
+      <w:proofErr w:type="spellStart"/>
+      <w:r>
+        <w:t>i</w:t>
+      </w:r>
+      <w:proofErr w:type="spellEnd"/>
+      <w:r>
+        <w:t>.  insert image</w:t>
+      </w:r>
+    </w:p>
+    <w:p>
+      <w:pPr>
+        <w:pStyle w:val="EndNoteBibliography"/>
+        <w:numPr>
+          <w:ilvl w:val="2"/>
+          <w:numId w:val="3"/>
+        </w:numPr>
+        <w:tabs>
+          <w:tab w:val="left" w:pos="1800"/>
+          <w:tab w:val="left" w:pos="1980"/>
+        </w:tabs>
+      </w:pPr>
+      <w:r>
+        <w:t xml:space="preserve">  Phenological rate expected to increase to a point, and then decline, slightly faster than it increased</w:t>
+      </w:r>
+    </w:p>
+    <w:p>
+      <w:pPr>
+        <w:pStyle w:val="EndNoteBibliography"/>
+        <w:numPr>
+          <w:ilvl w:val="0"/>
+          <w:numId w:val="3"/>
+        </w:numPr>
+        <w:tabs>
+          <w:tab w:val="left" w:pos="1800"/>
+          <w:tab w:val="left" w:pos="1980"/>
+        </w:tabs>
+      </w:pPr>
+      <w:r>
+        <w:t>Experimental goals</w:t>
+      </w:r>
+    </w:p>
+    <w:p>
+      <w:pPr>
+        <w:pStyle w:val="EndNoteBibliography"/>
+        <w:numPr>
+          <w:ilvl w:val="1"/>
+          <w:numId w:val="3"/>
+        </w:numPr>
+        <w:tabs>
+          <w:tab w:val="left" w:pos="1800"/>
+          <w:tab w:val="left" w:pos="1980"/>
+        </w:tabs>
+      </w:pPr>
       <w:bookmarkStart w:id="0" w:name="_GoBack"/>
       <w:bookmarkEnd w:id="0"/>
-      <w:r>
-        <w:t>ese</w:t>
-      </w:r>
-      <w:proofErr w:type="spellEnd"/>
-      <w:r>
-        <w:t xml:space="preserve"> be compared to time spent in chamber?</w:t>
-      </w:r>
-    </w:p>
-    <w:p>
-      <w:pPr>
-        <w:pStyle w:val="ListParagraph"/>
-        <w:numPr>
-          <w:ilvl w:val="0"/>
-          <w:numId w:val="1"/>
-        </w:numPr>
-      </w:pPr>
-      <w:r>
-        <w:t>Temp did not affect days to 10/50% flowering</w:t>
-      </w:r>
-    </w:p>
-    <w:p>
-      <w:pPr>
-        <w:pStyle w:val="ListParagraph"/>
-        <w:numPr>
-          <w:ilvl w:val="0"/>
-          <w:numId w:val="1"/>
-        </w:numPr>
-      </w:pPr>
-      <w:r>
-        <w:t xml:space="preserve">Higher temperatures increased flower bud loss </w:t>
-      </w:r>
-    </w:p>
-    <w:p>
-      <w:pPr>
-        <w:pStyle w:val="ListParagraph"/>
-        <w:numPr>
-          <w:ilvl w:val="0"/>
-          <w:numId w:val="4"/>
-        </w:numPr>
-      </w:pPr>
-      <w:r>
-        <w:t>P=0.05 (categorical) or P=0.01 (continuous)</w:t>
-      </w:r>
-    </w:p>
-    <w:p>
-      <w:pPr>
-        <w:pStyle w:val="ListParagraph"/>
-        <w:numPr>
-          <w:ilvl w:val="0"/>
-          <w:numId w:val="4"/>
-        </w:numPr>
-      </w:pPr>
-      <w:r>
-        <w:t>Plot showing trend</w:t>
-      </w:r>
-    </w:p>
-    <w:p>
-      <w:pPr>
-        <w:pStyle w:val="ListParagraph"/>
-        <w:numPr>
-          <w:ilvl w:val="2"/>
-          <w:numId w:val="1"/>
-        </w:numPr>
-      </w:pPr>
-      <w:r>
-        <w:t>Loss barely happened at two coolest treatments</w:t>
-      </w:r>
-    </w:p>
-    <w:p>
-      <w:pPr>
-        <w:pStyle w:val="ListParagraph"/>
-        <w:numPr>
-          <w:ilvl w:val="0"/>
-          <w:numId w:val="4"/>
-        </w:numPr>
-      </w:pPr>
-      <w:r>
-        <w:br w:type="page"/>
-      </w:r>
-    </w:p>
-    <w:p>
-      <w:r>
-        <w:lastRenderedPageBreak/>
-        <w:t>Introduction</w:t>
-      </w:r>
-    </w:p>
-    <w:p/>
-    <w:p>
-      <w:pPr>
-        <w:pStyle w:val="ListParagraph"/>
-        <w:numPr>
-          <w:ilvl w:val="0"/>
-          <w:numId w:val="2"/>
-        </w:numPr>
-      </w:pPr>
-      <w:r>
-        <w:t>Viticulture</w:t>
-      </w:r>
-    </w:p>
-    <w:p>
-      <w:pPr>
-        <w:pStyle w:val="ListParagraph"/>
-        <w:numPr>
-          <w:ilvl w:val="1"/>
-          <w:numId w:val="2"/>
-        </w:numPr>
-      </w:pPr>
-      <w:r>
-        <w:t>Global wine market valued at 30 billion euros (Wolkovich et al 2017)</w:t>
-      </w:r>
-    </w:p>
-    <w:p>
-      <w:pPr>
-        <w:pStyle w:val="ListParagraph"/>
-        <w:numPr>
-          <w:ilvl w:val="1"/>
-          <w:numId w:val="2"/>
-        </w:numPr>
-      </w:pPr>
-      <w:r>
-        <w:t xml:space="preserve">1100 commercial varieties V. </w:t>
-      </w:r>
-      <w:proofErr w:type="gramStart"/>
-      <w:r>
-        <w:t>vinifera</w:t>
-      </w:r>
-      <w:r>
-        <w:t>(</w:t>
-      </w:r>
-      <w:proofErr w:type="gramEnd"/>
-      <w:r>
-        <w:t>P-X Wolkovich et al 2017)</w:t>
-      </w:r>
-    </w:p>
-    <w:p>
-      <w:pPr>
-        <w:pStyle w:val="ListParagraph"/>
-        <w:numPr>
-          <w:ilvl w:val="1"/>
-          <w:numId w:val="2"/>
-        </w:numPr>
-      </w:pPr>
-      <w:r>
-        <w:t xml:space="preserve">6000 varieties cultivated </w:t>
-      </w:r>
-      <w:proofErr w:type="gramStart"/>
-      <w:r>
-        <w:t>worldwide(</w:t>
-      </w:r>
-      <w:proofErr w:type="gramEnd"/>
-      <w:r>
-        <w:t>P-X Wolkovich et al 2017)</w:t>
-      </w:r>
-    </w:p>
-    <w:p>
-      <w:pPr>
-        <w:pStyle w:val="ListParagraph"/>
-        <w:numPr>
-          <w:ilvl w:val="1"/>
-          <w:numId w:val="2"/>
-        </w:numPr>
-      </w:pPr>
-      <w:r>
-        <w:t xml:space="preserve">Climate change and impact on viticulture industry </w:t>
-      </w:r>
-    </w:p>
-    <w:p>
-      <w:pPr>
-        <w:pStyle w:val="ListParagraph"/>
-        <w:numPr>
-          <w:ilvl w:val="2"/>
-          <w:numId w:val="2"/>
-        </w:numPr>
-      </w:pPr>
-      <w:r>
-        <w:t>Wine regions likely to change by 0.2-0.6 degrees C per decade 2000-2049 (Schultz and Jones 2010)</w:t>
-      </w:r>
-    </w:p>
-    <w:p>
-      <w:pPr>
-        <w:pStyle w:val="ListParagraph"/>
-        <w:numPr>
-          <w:ilvl w:val="2"/>
-          <w:numId w:val="2"/>
-        </w:numPr>
-      </w:pPr>
-      <w:r>
-        <w:t xml:space="preserve">Concerns about loss of </w:t>
-      </w:r>
-      <w:proofErr w:type="spellStart"/>
-      <w:r>
-        <w:t>viticultural</w:t>
-      </w:r>
-      <w:proofErr w:type="spellEnd"/>
-      <w:r>
-        <w:t xml:space="preserve"> lands/shifts to currently conserved areas (Hannah et al 2013)</w:t>
-      </w:r>
-    </w:p>
-    <w:p>
-      <w:pPr>
-        <w:pStyle w:val="ListParagraph"/>
-        <w:numPr>
-          <w:ilvl w:val="3"/>
-          <w:numId w:val="2"/>
-        </w:numPr>
-      </w:pPr>
-      <w:r>
-        <w:t>Shift towards poles</w:t>
-      </w:r>
-      <w:r>
-        <w:sym w:font="Wingdings" w:char="F0E0"/>
-      </w:r>
-      <w:r>
-        <w:t>less land for winegrowing in the Southern Hemisphere (</w:t>
-      </w:r>
-      <w:proofErr w:type="spellStart"/>
-      <w:r>
-        <w:t>Shcultz</w:t>
-      </w:r>
-      <w:proofErr w:type="spellEnd"/>
-      <w:r>
-        <w:t xml:space="preserve"> and jones 2010)</w:t>
-      </w:r>
-    </w:p>
-    <w:p>
-      <w:pPr>
-        <w:pStyle w:val="ListParagraph"/>
-        <w:numPr>
-          <w:ilvl w:val="2"/>
-          <w:numId w:val="2"/>
-        </w:numPr>
-      </w:pPr>
-      <w:r>
-        <w:t>Introduce new varieties better suited to changed climate (Wolkovich et al 2017)</w:t>
-      </w:r>
-    </w:p>
-    <w:p>
-      <w:pPr>
-        <w:pStyle w:val="ListParagraph"/>
-        <w:numPr>
-          <w:ilvl w:val="3"/>
-          <w:numId w:val="2"/>
-        </w:numPr>
-      </w:pPr>
-      <w:r>
-        <w:t>Need to know phenologies of other varieties to find where they would be able to thrive</w:t>
-      </w:r>
-    </w:p>
-    <w:p>
-      <w:pPr>
-        <w:pStyle w:val="ListParagraph"/>
-        <w:numPr>
-          <w:ilvl w:val="0"/>
-          <w:numId w:val="2"/>
-        </w:numPr>
-      </w:pPr>
-      <w:r>
-        <w:t>Phenology as tool to learn to adapt</w:t>
-      </w:r>
-    </w:p>
-    <w:p>
-      <w:pPr>
-        <w:pStyle w:val="ListParagraph"/>
-        <w:numPr>
-          <w:ilvl w:val="1"/>
-          <w:numId w:val="2"/>
-        </w:numPr>
-      </w:pPr>
-      <w:r>
-        <w:t>Phenology very temp driven (who said this first?)</w:t>
-      </w:r>
-    </w:p>
-    <w:p>
-      <w:pPr>
-        <w:pStyle w:val="ListParagraph"/>
-        <w:numPr>
-          <w:ilvl w:val="2"/>
-          <w:numId w:val="3"/>
-        </w:numPr>
-      </w:pPr>
-      <w:r>
-        <w:t>Advance in timing of leafout/flowering in plant species = 4-6 days/degrees C—2-5 days per decade in last 30-40 years (Wolkovich et al 2017)</w:t>
-      </w:r>
-    </w:p>
-    <w:p>
-      <w:pPr>
-        <w:pStyle w:val="ListParagraph"/>
-        <w:numPr>
-          <w:ilvl w:val="2"/>
-          <w:numId w:val="3"/>
-        </w:numPr>
-      </w:pPr>
-      <w:r>
-        <w:t>Warmer temps</w:t>
-      </w:r>
-      <w:r>
-        <w:sym w:font="Wingdings" w:char="F0E0"/>
-      </w:r>
-      <w:r>
-        <w:t>early harvests (-6 days/ degree C) (Cook and Wolkovich 2016)</w:t>
-      </w:r>
-    </w:p>
-    <w:p>
-      <w:pPr>
-        <w:pStyle w:val="ListParagraph"/>
-        <w:numPr>
-          <w:ilvl w:val="1"/>
-          <w:numId w:val="2"/>
-        </w:numPr>
-      </w:pPr>
-      <w:r>
-        <w:t xml:space="preserve">Differs greatly across varieties </w:t>
-      </w:r>
-    </w:p>
-    <w:p>
-      <w:pPr>
-        <w:pStyle w:val="ListParagraph"/>
-        <w:numPr>
-          <w:ilvl w:val="2"/>
-          <w:numId w:val="2"/>
-        </w:numPr>
-      </w:pPr>
-      <w:r>
-        <w:t>3-6 weeks across different varieties (Wolkovich et al 2017)</w:t>
-      </w:r>
-    </w:p>
-    <w:p>
-      <w:pPr>
-        <w:pStyle w:val="ListParagraph"/>
-        <w:numPr>
-          <w:ilvl w:val="2"/>
-          <w:numId w:val="2"/>
-        </w:numPr>
-      </w:pPr>
-      <w:r>
-        <w:t>&lt;= 100 varieties have phenology data beyond harvest dates (Wolkovich et al 2017)</w:t>
-      </w:r>
+    </w:p>
+    <w:p>
+      <w:pPr>
+        <w:pStyle w:val="EndNoteBibliography"/>
+        <w:tabs>
+          <w:tab w:val="left" w:pos="1800"/>
+          <w:tab w:val="left" w:pos="1980"/>
+        </w:tabs>
+        <w:ind w:left="1440"/>
+      </w:pPr>
     </w:p>
     <w:sectPr>
       <w:pgSz w:w="12240" w:h="15840"/>
@@ -752,7 +925,7 @@
   <w:abstractNum w:abstractNumId="3">
     <w:nsid w:val="73347185"/>
     <w:multiLevelType w:val="hybridMultilevel"/>
-    <w:tmpl w:val="94228938"/>
+    <w:tmpl w:val="D8049C2A"/>
     <w:lvl w:ilvl="0" w:tplc="0409000F">
       <w:start w:val="1"/>
       <w:numFmt w:val="decimal"/>
@@ -774,9 +947,10 @@
         <w:ind w:left="1440" w:hanging="360"/>
       </w:pPr>
     </w:lvl>
-    <w:lvl w:ilvl="2" w:tplc="0409001B">
+    <w:lvl w:ilvl="2" w:tplc="7A9AE692">
       <w:start w:val="1"/>
       <w:numFmt w:val="lowerRoman"/>
+      <w:pStyle w:val="EndNoteBibliography"/>
       <w:lvlText w:val="%3."/>
       <w:lvlJc w:val="right"/>
       <w:pPr>
@@ -1257,7 +1431,6 @@
   <w:style w:type="character" w:default="1" w:styleId="DefaultParagraphFont">
     <w:name w:val="Default Paragraph Font"/>
     <w:uiPriority w:val="1"/>
-    <w:semiHidden/>
     <w:unhideWhenUsed/>
   </w:style>
   <w:style w:type="table" w:default="1" w:styleId="TableNormal">
@@ -1291,6 +1464,25 @@
       <w:ind w:left="720"/>
       <w:contextualSpacing/>
     </w:pPr>
+  </w:style>
+  <w:style w:type="paragraph" w:customStyle="1" w:styleId="EndNoteBibliographyTitle">
+    <w:name w:val="EndNote Bibliography Title"/>
+    <w:basedOn w:val="Normal"/>
+    <w:rsid w:val="00CE1ED2"/>
+    <w:pPr>
+      <w:jc w:val="center"/>
+    </w:pPr>
+    <w:rPr>
+      <w:rFonts w:ascii="Calibri" w:hAnsi="Calibri"/>
+    </w:rPr>
+  </w:style>
+  <w:style w:type="paragraph" w:customStyle="1" w:styleId="EndNoteBibliography">
+    <w:name w:val="EndNote Bibliography"/>
+    <w:basedOn w:val="Normal"/>
+    <w:rsid w:val="00CE1ED2"/>
+    <w:rPr>
+      <w:rFonts w:ascii="Calibri" w:hAnsi="Calibri"/>
+    </w:rPr>
   </w:style>
 </w:styles>
 </file>

</xml_diff>

<commit_message>
Edits to discussion in the outline and writing files
Are there any other things I should look at before we meet next week? If so, let me know!
</commit_message>
<xml_diff>
--- a/docs/outlines.docx
+++ b/docs/outlines.docx
@@ -1,6 +1,6 @@
 
 <file path=word/document.xml><?xml version="1.0" encoding="utf-8"?>
-<w:document xmlns:wpc="http://schemas.microsoft.com/office/word/2010/wordprocessingCanvas" xmlns:cx="http://schemas.microsoft.com/office/drawing/2014/chartex" xmlns:cx1="http://schemas.microsoft.com/office/drawing/2015/9/8/chartex" xmlns:cx2="http://schemas.microsoft.com/office/drawing/2015/10/21/chartex" xmlns:cx3="http://schemas.microsoft.com/office/drawing/2016/5/9/chartex" xmlns:cx4="http://schemas.microsoft.com/office/drawing/2016/5/10/chartex" xmlns:cx5="http://schemas.microsoft.com/office/drawing/2016/5/11/chartex" xmlns:cx6="http://schemas.microsoft.com/office/drawing/2016/5/12/chartex" xmlns:cx7="http://schemas.microsoft.com/office/drawing/2016/5/13/chartex" xmlns:cx8="http://schemas.microsoft.com/office/drawing/2016/5/14/chartex" xmlns:mc="http://schemas.openxmlformats.org/markup-compatibility/2006" xmlns:aink="http://schemas.microsoft.com/office/drawing/2016/ink" xmlns:am3d="http://schemas.microsoft.com/office/drawing/2017/model3d" xmlns:o="urn:schemas-microsoft-com:office:office" xmlns:r="http://schemas.openxmlformats.org/officeDocument/2006/relationships" xmlns:m="http://schemas.openxmlformats.org/officeDocument/2006/math" xmlns:v="urn:schemas-microsoft-com:vml" xmlns:wp14="http://schemas.microsoft.com/office/word/2010/wordprocessingDrawing" xmlns:wp="http://schemas.openxmlformats.org/drawingml/2006/wordprocessingDrawing" xmlns:w10="urn:schemas-microsoft-com:office:word" xmlns:w="http://schemas.openxmlformats.org/wordprocessingml/2006/main" xmlns:w14="http://schemas.microsoft.com/office/word/2010/wordml" xmlns:w15="http://schemas.microsoft.com/office/word/2012/wordml" xmlns:w16cid="http://schemas.microsoft.com/office/word/2016/wordml/cid" xmlns:w16se="http://schemas.microsoft.com/office/word/2015/wordml/symex" xmlns:wpg="http://schemas.microsoft.com/office/word/2010/wordprocessingGroup" xmlns:wpi="http://schemas.microsoft.com/office/word/2010/wordprocessingInk" xmlns:wne="http://schemas.microsoft.com/office/word/2006/wordml" xmlns:wps="http://schemas.microsoft.com/office/word/2010/wordprocessingShape" mc:Ignorable="w14 w15 w16se w16cid wp14">
+<w:document xmlns:wpc="http://schemas.microsoft.com/office/word/2010/wordprocessingCanvas" xmlns:mo="http://schemas.microsoft.com/office/mac/office/2008/main" xmlns:mc="http://schemas.openxmlformats.org/markup-compatibility/2006" xmlns:mv="urn:schemas-microsoft-com:mac:vml" xmlns:o="urn:schemas-microsoft-com:office:office" xmlns:r="http://schemas.openxmlformats.org/officeDocument/2006/relationships" xmlns:m="http://schemas.openxmlformats.org/officeDocument/2006/math" xmlns:v="urn:schemas-microsoft-com:vml" xmlns:wp14="http://schemas.microsoft.com/office/word/2010/wordprocessingDrawing" xmlns:wp="http://schemas.openxmlformats.org/drawingml/2006/wordprocessingDrawing" xmlns:w10="urn:schemas-microsoft-com:office:word" xmlns:w="http://schemas.openxmlformats.org/wordprocessingml/2006/main" xmlns:w14="http://schemas.microsoft.com/office/word/2010/wordml" xmlns:wpg="http://schemas.microsoft.com/office/word/2010/wordprocessingGroup" xmlns:wpi="http://schemas.microsoft.com/office/word/2010/wordprocessingInk" xmlns:wne="http://schemas.microsoft.com/office/word/2006/wordml" xmlns:wps="http://schemas.microsoft.com/office/word/2010/wordprocessingShape" mc:Ignorable="w14 wp14">
   <w:body>
     <w:p>
       <w:r>
@@ -65,13 +65,8 @@
         </w:numPr>
       </w:pPr>
       <w:r>
-        <w:t xml:space="preserve">Figure in </w:t>
-      </w:r>
-      <w:proofErr w:type="spellStart"/>
-      <w:r>
-        <w:t>supp</w:t>
-      </w:r>
-      <w:proofErr w:type="spellEnd"/>
+        <w:t>Figure in supp</w:t>
+      </w:r>
     </w:p>
     <w:p>
       <w:pPr>
@@ -215,18 +210,10 @@
         </w:numPr>
       </w:pPr>
       <w:r>
-        <w:t xml:space="preserve">1100 commercial varieties V. </w:t>
-      </w:r>
-      <w:proofErr w:type="gramStart"/>
-      <w:r>
-        <w:t>vinifera</w:t>
-      </w:r>
-      <w:r>
-        <w:t>(</w:t>
-      </w:r>
-      <w:proofErr w:type="gramEnd"/>
-      <w:r>
-        <w:t>P-X Wolkovich et al 2017</w:t>
+        <w:t>1100 commercial varieties V. vinifera</w:t>
+      </w:r>
+      <w:r>
+        <w:t>(P-X Wolkovich et al 2017</w:t>
       </w:r>
       <w:r>
         <w:t xml:space="preserve"> SEE SUPPLEMENT</w:t>
@@ -244,222 +231,139 @@
         </w:numPr>
       </w:pPr>
       <w:r>
-        <w:t xml:space="preserve">6000 varieties cultivated </w:t>
-      </w:r>
-      <w:proofErr w:type="gramStart"/>
-      <w:r>
-        <w:t>wor</w:t>
+        <w:t>6000 varieties cultivated wor</w:t>
       </w:r>
       <w:r>
         <w:t>ldwide(</w:t>
       </w:r>
-      <w:proofErr w:type="gramEnd"/>
       <w:r>
         <w:rPr>
           <w:color w:val="FF0000"/>
         </w:rPr>
-        <w:t xml:space="preserve">Lacombe, T. Contribution </w:t>
-      </w:r>
-      <w:proofErr w:type="spellStart"/>
+        <w:t>Lacombe, T. Contribution al’etude de l’histoire evolutive de la vigne cultive 2012)</w:t>
+      </w:r>
+    </w:p>
+    <w:p>
+      <w:pPr>
+        <w:pStyle w:val="ListParagraph"/>
+        <w:numPr>
+          <w:ilvl w:val="1"/>
+          <w:numId w:val="2"/>
+        </w:numPr>
+      </w:pPr>
+      <w:r>
+        <w:t xml:space="preserve">Climate change and impact on viticulture industry </w:t>
+      </w:r>
+    </w:p>
+    <w:p>
+      <w:pPr>
+        <w:pStyle w:val="ListParagraph"/>
+        <w:numPr>
+          <w:ilvl w:val="2"/>
+          <w:numId w:val="2"/>
+        </w:numPr>
+      </w:pPr>
+      <w:r>
+        <w:t>Wine regions likely to change by 0.2-0.6 degrees C per decade 2000-2049</w:t>
+      </w:r>
+      <w:r>
+        <w:t xml:space="preserve"> (Schultz and Jones 2010)</w:t>
+      </w:r>
+      <w:r>
+        <w:t xml:space="preserve"> </w:t>
+      </w:r>
+      <w:r>
+        <w:fldChar w:fldCharType="begin"/>
+      </w:r>
+      <w:r>
+        <w:instrText xml:space="preserve"> ADDIN EN.CITE &lt;EndNote&gt;&lt;Cite&gt;&lt;Author&gt;Schultz&lt;/Author&gt;&lt;Year&gt;2010&lt;/Year&gt;&lt;RecNum&gt;33&lt;/RecNum&gt;&lt;record&gt;&lt;rec-number&gt;33&lt;/rec-number&gt;&lt;foreign-keys&gt;&lt;key app="EN" db-id="vvp0wvdd55e557e5d9epztw9p9xpxaw0dpw0" timestamp="1509558269"&gt;33&lt;/key&gt;&lt;/foreign-keys&gt;&lt;ref-type name="Journal Article"&gt;17&lt;/ref-type&gt;&lt;contributors&gt;&lt;authors&gt;&lt;author&gt;Schultz, Hans R.&lt;/author&gt;&lt;author&gt;Jones, Gregory V.&lt;/author&gt;&lt;/authors&gt;&lt;/contributors&gt;&lt;titles&gt;&lt;title&gt;Climate Induced Historic and Future Changes in Viticulture&lt;/title&gt;&lt;secondary-title&gt;Journal of Wine Research&lt;/secondary-title&gt;&lt;/titles&gt;&lt;periodical&gt;&lt;full-title&gt;Journal of Wine Research&lt;/full-title&gt;&lt;/periodical&gt;&lt;pages&gt;137-145&lt;/pages&gt;&lt;volume&gt;21&lt;/volume&gt;&lt;number&gt;2-3&lt;/number&gt;&lt;keywords&gt;&lt;keyword&gt;Berries&lt;/keyword&gt;&lt;keyword&gt;Agricultural Production&lt;/keyword&gt;&lt;keyword&gt;Wineries &amp;amp;amp&lt;/keyword&gt;&lt;keyword&gt;Vineyards&lt;/keyword&gt;&lt;keyword&gt;Temperature&lt;/keyword&gt;&lt;keyword&gt;Climate&lt;/keyword&gt;&lt;keyword&gt;Wines&lt;/keyword&gt;&lt;/keywords&gt;&lt;dates&gt;&lt;year&gt;2010&lt;/year&gt;&lt;/dates&gt;&lt;publisher&gt;Routledge&lt;/publisher&gt;&lt;isbn&gt;0957-1264&lt;/isbn&gt;&lt;urls&gt;&lt;related-urls&gt;&lt;url&gt;http://www.tandfonline.com/doi/pdf/10.1080/09571264.2010.530098?needAccess=true&lt;/url&gt;&lt;/related-urls&gt;&lt;/urls&gt;&lt;electronic-resource-num&gt;10.1080/09571264.2010.530098&lt;/electronic-resource-num&gt;&lt;/record&gt;&lt;/Cite&gt;&lt;/EndNote&gt;</w:instrText>
+      </w:r>
+      <w:r>
+        <w:fldChar w:fldCharType="end"/>
+      </w:r>
+    </w:p>
+    <w:p>
+      <w:pPr>
+        <w:pStyle w:val="ListParagraph"/>
+        <w:numPr>
+          <w:ilvl w:val="2"/>
+          <w:numId w:val="2"/>
+        </w:numPr>
+      </w:pPr>
+      <w:r>
+        <w:t>Concerns about loss of viticultural lands/shifts to currently conserved areas (Hannah et al 2013)</w:t>
+      </w:r>
+    </w:p>
+    <w:p>
+      <w:pPr>
+        <w:pStyle w:val="ListParagraph"/>
+        <w:numPr>
+          <w:ilvl w:val="3"/>
+          <w:numId w:val="2"/>
+        </w:numPr>
+      </w:pPr>
+      <w:r>
+        <w:t>Shift towards poles</w:t>
+      </w:r>
+      <w:r>
+        <w:sym w:font="Wingdings" w:char="F0E0"/>
+      </w:r>
+      <w:r>
+        <w:t>less land for winegrowing in the Southern Hemisphere (Shcultz and jones 2010)</w:t>
+      </w:r>
+    </w:p>
+    <w:p>
+      <w:pPr>
+        <w:pStyle w:val="ListParagraph"/>
+        <w:numPr>
+          <w:ilvl w:val="2"/>
+          <w:numId w:val="2"/>
+        </w:numPr>
+      </w:pPr>
+      <w:r>
+        <w:t>Introduce new varieties better suited to changed climate (Wolkovich et al 2017)</w:t>
+      </w:r>
+    </w:p>
+    <w:p>
+      <w:pPr>
+        <w:pStyle w:val="ListParagraph"/>
+        <w:numPr>
+          <w:ilvl w:val="3"/>
+          <w:numId w:val="2"/>
+        </w:numPr>
+      </w:pPr>
+      <w:r>
+        <w:t>Need to know phenologies of other varieties to find where they would be able to thrive</w:t>
+      </w:r>
+    </w:p>
+    <w:p>
+      <w:pPr>
+        <w:pStyle w:val="ListParagraph"/>
+        <w:numPr>
+          <w:ilvl w:val="0"/>
+          <w:numId w:val="2"/>
+        </w:numPr>
+      </w:pPr>
+      <w:r>
+        <w:t>Phenology as tool to learn to adapt</w:t>
+      </w:r>
+    </w:p>
+    <w:p>
+      <w:pPr>
+        <w:pStyle w:val="ListParagraph"/>
+        <w:numPr>
+          <w:ilvl w:val="1"/>
+          <w:numId w:val="2"/>
+        </w:numPr>
+      </w:pPr>
+      <w:r>
+        <w:t>Phenology very temp driven (</w:t>
+      </w:r>
       <w:r>
         <w:rPr>
           <w:color w:val="FF0000"/>
         </w:rPr>
-        <w:t>al’etude</w:t>
-      </w:r>
-      <w:proofErr w:type="spellEnd"/>
-      <w:r>
-        <w:rPr>
-          <w:color w:val="FF0000"/>
-        </w:rPr>
-        <w:t xml:space="preserve"> de </w:t>
-      </w:r>
-      <w:proofErr w:type="spellStart"/>
-      <w:r>
-        <w:rPr>
-          <w:color w:val="FF0000"/>
-        </w:rPr>
-        <w:t>l’histoire</w:t>
-      </w:r>
-      <w:proofErr w:type="spellEnd"/>
-      <w:r>
-        <w:rPr>
-          <w:color w:val="FF0000"/>
-        </w:rPr>
-        <w:t xml:space="preserve"> evolutive de la </w:t>
-      </w:r>
-      <w:proofErr w:type="spellStart"/>
-      <w:r>
-        <w:rPr>
-          <w:color w:val="FF0000"/>
-        </w:rPr>
-        <w:t>vigne</w:t>
-      </w:r>
-      <w:proofErr w:type="spellEnd"/>
-      <w:r>
-        <w:rPr>
-          <w:color w:val="FF0000"/>
-        </w:rPr>
-        <w:t xml:space="preserve"> </w:t>
-      </w:r>
-      <w:proofErr w:type="spellStart"/>
-      <w:r>
-        <w:rPr>
-          <w:color w:val="FF0000"/>
-        </w:rPr>
-        <w:t>cultive</w:t>
-      </w:r>
-      <w:proofErr w:type="spellEnd"/>
-      <w:r>
-        <w:rPr>
-          <w:color w:val="FF0000"/>
-        </w:rPr>
-        <w:t xml:space="preserve"> 2012)</w:t>
-      </w:r>
-    </w:p>
-    <w:p>
-      <w:pPr>
-        <w:pStyle w:val="ListParagraph"/>
-        <w:numPr>
-          <w:ilvl w:val="1"/>
-          <w:numId w:val="2"/>
-        </w:numPr>
-      </w:pPr>
-      <w:r>
-        <w:t xml:space="preserve">Climate change and impact on viticulture industry </w:t>
-      </w:r>
-    </w:p>
-    <w:p>
-      <w:pPr>
-        <w:pStyle w:val="ListParagraph"/>
-        <w:numPr>
-          <w:ilvl w:val="2"/>
-          <w:numId w:val="2"/>
-        </w:numPr>
-      </w:pPr>
-      <w:r>
-        <w:t>Wine regions likely to change by 0.2-0.6 degrees C per decade 2000-2049</w:t>
-      </w:r>
-      <w:r>
-        <w:t xml:space="preserve"> (Schultz and Jones 2010)</w:t>
-      </w:r>
-      <w:r>
-        <w:t xml:space="preserve"> </w:t>
-      </w:r>
-      <w:r>
-        <w:fldChar w:fldCharType="begin"/>
-      </w:r>
-      <w:r>
-        <w:instrText xml:space="preserve"> ADDIN EN.CITE &lt;EndNote&gt;&lt;Cite&gt;&lt;Author&gt;Schultz&lt;/Author&gt;&lt;Year&gt;2010&lt;/Year&gt;&lt;RecNum&gt;33&lt;/RecNum&gt;&lt;record&gt;&lt;rec-number&gt;33&lt;/rec-number&gt;&lt;foreign-keys&gt;&lt;key app="EN" db-id="vvp0wvdd55e557e5d9epztw9p9xpxaw0dpw0" timestamp="1509558269"&gt;33&lt;/key&gt;&lt;/foreign-keys&gt;&lt;ref-type name="Journal Article"&gt;17&lt;/ref-type&gt;&lt;contributors&gt;&lt;authors&gt;&lt;author&gt;Schultz, Hans R.&lt;/author&gt;&lt;author&gt;Jones, Gregory V.&lt;/author&gt;&lt;/authors&gt;&lt;/contributors&gt;&lt;titles&gt;&lt;title&gt;Climate Induced Historic and Future Changes in Viticulture&lt;/title&gt;&lt;secondary-title&gt;Journal of Wine Research&lt;/secondary-title&gt;&lt;/titles&gt;&lt;periodical&gt;&lt;full-title&gt;Journal of Wine Research&lt;/full-title&gt;&lt;/periodical&gt;&lt;pages&gt;137-145&lt;/pages&gt;&lt;volume&gt;21&lt;/volume&gt;&lt;number&gt;2-3&lt;/number&gt;&lt;keywords&gt;&lt;keyword&gt;Berries&lt;/keyword&gt;&lt;keyword&gt;Agricultural Production&lt;/keyword&gt;&lt;keyword&gt;Wineries &amp;amp;amp&lt;/keyword&gt;&lt;keyword&gt;Vineyards&lt;/keyword&gt;&lt;keyword&gt;Temperature&lt;/keyword&gt;&lt;keyword&gt;Climate&lt;/keyword&gt;&lt;keyword&gt;Wines&lt;/keyword&gt;&lt;/keywords&gt;&lt;dates&gt;&lt;year&gt;2010&lt;/year&gt;&lt;/dates&gt;&lt;publisher&gt;Routledge&lt;/publisher&gt;&lt;isbn&gt;0957-1264&lt;/isbn&gt;&lt;urls&gt;&lt;related-urls&gt;&lt;url&gt;http://www.tandfonline.com/doi/pdf/10.1080/09571264.2010.530098?needAccess=true&lt;/url&gt;&lt;/related-urls&gt;&lt;/urls&gt;&lt;electronic-resource-num&gt;10.1080/09571264.2010.530098&lt;/electronic-resource-num&gt;&lt;/record&gt;&lt;/Cite&gt;&lt;/EndNote&gt;</w:instrText>
-      </w:r>
-      <w:r>
-        <w:fldChar w:fldCharType="end"/>
-      </w:r>
-    </w:p>
-    <w:p>
-      <w:pPr>
-        <w:pStyle w:val="ListParagraph"/>
-        <w:numPr>
-          <w:ilvl w:val="2"/>
-          <w:numId w:val="2"/>
-        </w:numPr>
-      </w:pPr>
-      <w:r>
-        <w:t>Concerns about loss of viticultural lands/shifts to currently conserved areas (Hannah et al 2013)</w:t>
-      </w:r>
-    </w:p>
-    <w:p>
-      <w:pPr>
-        <w:pStyle w:val="ListParagraph"/>
-        <w:numPr>
-          <w:ilvl w:val="3"/>
-          <w:numId w:val="2"/>
-        </w:numPr>
-      </w:pPr>
-      <w:r>
-        <w:t>Shift towards poles</w:t>
-      </w:r>
-      <w:r>
-        <w:sym w:font="Wingdings" w:char="F0E0"/>
-      </w:r>
-      <w:r>
-        <w:t>less land for winegrowing in the Southern Hemisphere (</w:t>
-      </w:r>
-      <w:proofErr w:type="spellStart"/>
-      <w:r>
-        <w:t>Shcultz</w:t>
-      </w:r>
-      <w:proofErr w:type="spellEnd"/>
-      <w:r>
-        <w:t xml:space="preserve"> and jones 2010)</w:t>
-      </w:r>
-    </w:p>
-    <w:p>
-      <w:pPr>
-        <w:pStyle w:val="ListParagraph"/>
-        <w:numPr>
-          <w:ilvl w:val="2"/>
-          <w:numId w:val="2"/>
-        </w:numPr>
-      </w:pPr>
-      <w:r>
-        <w:t>Introduce new varieties better suited to changed climate (Wolkovich et al 2017)</w:t>
-      </w:r>
-    </w:p>
-    <w:p>
-      <w:pPr>
-        <w:pStyle w:val="ListParagraph"/>
-        <w:numPr>
-          <w:ilvl w:val="3"/>
-          <w:numId w:val="2"/>
-        </w:numPr>
-      </w:pPr>
-      <w:r>
-        <w:t>Need to know phenologies of other varieties to find where they would be able to thrive</w:t>
-      </w:r>
-    </w:p>
-    <w:p>
-      <w:pPr>
-        <w:pStyle w:val="ListParagraph"/>
-        <w:numPr>
-          <w:ilvl w:val="0"/>
-          <w:numId w:val="2"/>
-        </w:numPr>
-      </w:pPr>
-      <w:r>
-        <w:t>Phenology as tool to learn to adapt</w:t>
-      </w:r>
-    </w:p>
-    <w:p>
-      <w:pPr>
-        <w:pStyle w:val="ListParagraph"/>
-        <w:numPr>
-          <w:ilvl w:val="1"/>
-          <w:numId w:val="2"/>
-        </w:numPr>
-      </w:pPr>
-      <w:r>
-        <w:t>Phenology very temp driven (</w:t>
-      </w:r>
-      <w:r>
-        <w:rPr>
-          <w:color w:val="FF0000"/>
-        </w:rPr>
-        <w:t xml:space="preserve">Jones or </w:t>
-      </w:r>
-      <w:proofErr w:type="spellStart"/>
-      <w:r>
-        <w:rPr>
-          <w:color w:val="FF0000"/>
-        </w:rPr>
-        <w:t>Chienne</w:t>
-      </w:r>
-      <w:proofErr w:type="spellEnd"/>
-      <w:r>
-        <w:rPr>
-          <w:color w:val="FF0000"/>
-        </w:rPr>
-        <w:t>)</w:t>
+        <w:t>Jones or Chienne)</w:t>
       </w:r>
     </w:p>
     <w:p>
@@ -624,15 +528,7 @@
         <w:t xml:space="preserve"> </w:t>
       </w:r>
       <w:r>
-        <w:t xml:space="preserve">(Petrie and </w:t>
-      </w:r>
-      <w:proofErr w:type="spellStart"/>
-      <w:r>
-        <w:t>Clingeleffer</w:t>
-      </w:r>
-      <w:proofErr w:type="spellEnd"/>
-      <w:r>
-        <w:t xml:space="preserve"> 2004)</w:t>
+        <w:t>(Petrie and Clingeleffer 2004)</w:t>
       </w:r>
     </w:p>
     <w:p>
@@ -658,11 +554,9 @@
           <w:numId w:val="2"/>
         </w:numPr>
       </w:pPr>
-      <w:proofErr w:type="spellStart"/>
       <w:r>
         <w:t>Phenocurve</w:t>
       </w:r>
-      <w:proofErr w:type="spellEnd"/>
     </w:p>
     <w:p>
       <w:pPr>
@@ -676,13 +570,8 @@
       <w:r>
         <w:t xml:space="preserve">                     </w:t>
       </w:r>
-      <w:proofErr w:type="spellStart"/>
-      <w:r>
-        <w:t>i</w:t>
-      </w:r>
-      <w:proofErr w:type="spellEnd"/>
-      <w:r>
-        <w:t>.  insert image</w:t>
+      <w:r>
+        <w:t>i.  insert image</w:t>
       </w:r>
     </w:p>
     <w:p>
@@ -752,15 +641,7 @@
         </w:tabs>
       </w:pPr>
       <w:r>
-        <w:t xml:space="preserve">What happens at high temp end of </w:t>
-      </w:r>
-      <w:proofErr w:type="spellStart"/>
-      <w:r>
-        <w:t>phenocurve</w:t>
-      </w:r>
-      <w:proofErr w:type="spellEnd"/>
-      <w:r>
-        <w:t xml:space="preserve"> for flowering?</w:t>
+        <w:t>What happens at high temp end of phenocurve for flowering?</w:t>
       </w:r>
     </w:p>
     <w:p>
@@ -793,15 +674,7 @@
         </w:tabs>
       </w:pPr>
       <w:r>
-        <w:t xml:space="preserve">  At what point do higher temperatures no longer increase </w:t>
-      </w:r>
-      <w:proofErr w:type="spellStart"/>
-      <w:r>
-        <w:t>pheno</w:t>
-      </w:r>
-      <w:proofErr w:type="spellEnd"/>
-      <w:r>
-        <w:t xml:space="preserve"> rate?</w:t>
+        <w:t xml:space="preserve">  At what point do higher temperatures no longer increase pheno rate?</w:t>
       </w:r>
     </w:p>
     <w:p>
@@ -881,6 +754,31 @@
           <w:tab w:val="left" w:pos="1980"/>
         </w:tabs>
         <w:ind w:left="720"/>
+        <w:rPr>
+          <w:ins w:id="0" w:author="Elizabeth Wolkovich" w:date="2018-05-04T16:47:00Z"/>
+        </w:rPr>
+      </w:pPr>
+      <w:ins w:id="1" w:author="Elizabeth Wolkovich" w:date="2018-05-04T16:47:00Z">
+        <w:r>
+          <w:t>Quick o</w:t>
+        </w:r>
+        <w:r>
+          <w:t>verview of results (1 paragraph usually)</w:t>
+        </w:r>
+      </w:ins>
+    </w:p>
+    <w:p>
+      <w:pPr>
+        <w:pStyle w:val="EndNoteBibliography"/>
+        <w:numPr>
+          <w:ilvl w:val="3"/>
+          <w:numId w:val="3"/>
+        </w:numPr>
+        <w:tabs>
+          <w:tab w:val="left" w:pos="1800"/>
+          <w:tab w:val="left" w:pos="1980"/>
+        </w:tabs>
+        <w:ind w:left="720"/>
       </w:pPr>
       <w:r>
         <w:t>Interpretation of results</w:t>
@@ -899,13 +797,8 @@
         </w:tabs>
         <w:ind w:left="1440"/>
       </w:pPr>
-      <w:proofErr w:type="spellStart"/>
-      <w:r>
-        <w:t>Phenocurve</w:t>
-      </w:r>
-      <w:proofErr w:type="spellEnd"/>
-      <w:r>
-        <w:t xml:space="preserve"> not seen in results</w:t>
+      <w:r>
+        <w:t>Phenocurve not seen in results</w:t>
       </w:r>
     </w:p>
     <w:p>
@@ -922,7 +815,20 @@
         <w:ind w:left="2070"/>
       </w:pPr>
       <w:r>
-        <w:t xml:space="preserve"> Plants less susceptible to elevated temperature effects on phenology during flowering?</w:t>
+        <w:t xml:space="preserve"> </w:t>
+      </w:r>
+      <w:ins w:id="2" w:author="Elizabeth Wolkovich" w:date="2018-05-04T16:47:00Z">
+        <w:r>
+          <w:t>Heat effects vary by phenophase; p</w:t>
+        </w:r>
+      </w:ins>
+      <w:del w:id="3" w:author="Elizabeth Wolkovich" w:date="2018-05-04T16:47:00Z">
+        <w:r>
+          <w:delText>P</w:delText>
+        </w:r>
+      </w:del>
+      <w:r>
+        <w:t>lants less susceptible to elevated temperature effects on phenology during flowering?</w:t>
       </w:r>
     </w:p>
     <w:p>
@@ -937,10 +843,89 @@
           <w:tab w:val="left" w:pos="1980"/>
         </w:tabs>
         <w:ind w:left="2880"/>
-      </w:pPr>
+        <w:rPr>
+          <w:del w:id="4" w:author="Elizabeth Wolkovich" w:date="2018-05-04T16:48:00Z"/>
+        </w:rPr>
+        <w:pPrChange w:id="5" w:author="Elizabeth Wolkovich" w:date="2018-05-04T16:48:00Z">
+          <w:pPr>
+            <w:pStyle w:val="EndNoteBibliography"/>
+            <w:numPr>
+              <w:ilvl w:val="4"/>
+              <w:numId w:val="3"/>
+            </w:numPr>
+            <w:tabs>
+              <w:tab w:val="left" w:pos="1800"/>
+              <w:tab w:val="left" w:pos="1980"/>
+            </w:tabs>
+            <w:ind w:left="1440" w:hanging="360"/>
+          </w:pPr>
+        </w:pPrChange>
+      </w:pPr>
+      <w:commentRangeStart w:id="6"/>
       <w:r>
         <w:t>I know one study saw less effect of heat after budburst than before</w:t>
       </w:r>
+      <w:commentRangeEnd w:id="6"/>
+      <w:r>
+        <w:rPr>
+          <w:rStyle w:val="CommentReference"/>
+          <w:rFonts w:asciiTheme="minorHAnsi" w:hAnsiTheme="minorHAnsi"/>
+        </w:rPr>
+        <w:commentReference w:id="6"/>
+      </w:r>
+    </w:p>
+    <w:p>
+      <w:pPr>
+        <w:pStyle w:val="EndNoteBibliography"/>
+        <w:numPr>
+          <w:ilvl w:val="6"/>
+          <w:numId w:val="3"/>
+        </w:numPr>
+        <w:tabs>
+          <w:tab w:val="left" w:pos="1800"/>
+          <w:tab w:val="left" w:pos="1980"/>
+        </w:tabs>
+        <w:ind w:left="2880"/>
+        <w:rPr>
+          <w:ins w:id="7" w:author="Elizabeth Wolkovich" w:date="2018-05-04T16:48:00Z"/>
+        </w:rPr>
+      </w:pPr>
+    </w:p>
+    <w:p>
+      <w:pPr>
+        <w:pStyle w:val="EndNoteBibliography"/>
+        <w:numPr>
+          <w:ilvl w:val="6"/>
+          <w:numId w:val="3"/>
+        </w:numPr>
+        <w:tabs>
+          <w:tab w:val="left" w:pos="1800"/>
+          <w:tab w:val="left" w:pos="1980"/>
+        </w:tabs>
+        <w:ind w:left="2880"/>
+        <w:rPr>
+          <w:ins w:id="8" w:author="Elizabeth Wolkovich" w:date="2018-05-04T16:48:00Z"/>
+        </w:rPr>
+        <w:pPrChange w:id="9" w:author="Elizabeth Wolkovich" w:date="2018-05-04T16:48:00Z">
+          <w:pPr>
+            <w:pStyle w:val="EndNoteBibliography"/>
+            <w:numPr>
+              <w:ilvl w:val="4"/>
+              <w:numId w:val="3"/>
+            </w:numPr>
+            <w:tabs>
+              <w:tab w:val="left" w:pos="1800"/>
+              <w:tab w:val="left" w:pos="1980"/>
+            </w:tabs>
+            <w:ind w:left="1440" w:hanging="360"/>
+          </w:pPr>
+        </w:pPrChange>
+      </w:pPr>
+      <w:ins w:id="10" w:author="Elizabeth Wolkovich" w:date="2018-05-04T16:49:00Z">
+        <w:r>
+          <w:t xml:space="preserve">Slow-down of phenology for flowering may occur at higher temperatures than we studied  </w:t>
+        </w:r>
+      </w:ins>
     </w:p>
     <w:p>
       <w:pPr>
@@ -1033,7 +1018,20 @@
         <w:ind w:left="2070"/>
       </w:pPr>
       <w:r>
-        <w:t xml:space="preserve"> Too few plants to see varietal differences</w:t>
+        <w:t xml:space="preserve"> Too few plants to </w:t>
+      </w:r>
+      <w:del w:id="11" w:author="Elizabeth Wolkovich" w:date="2018-05-04T16:50:00Z">
+        <w:r>
+          <w:delText xml:space="preserve">see </w:delText>
+        </w:r>
+      </w:del>
+      <w:ins w:id="12" w:author="Elizabeth Wolkovich" w:date="2018-05-04T16:50:00Z">
+        <w:r>
+          <w:t xml:space="preserve">study </w:t>
+        </w:r>
+      </w:ins>
+      <w:r>
+        <w:t>varietal differences</w:t>
       </w:r>
     </w:p>
     <w:p>
@@ -1049,8 +1047,29 @@
         </w:tabs>
         <w:ind w:left="2070"/>
       </w:pPr>
-      <w:r>
-        <w:t xml:space="preserve"> Most varieties only in one chamber</w:t>
+      <w:commentRangeStart w:id="13"/>
+      <w:r>
+        <w:t xml:space="preserve"> </w:t>
+      </w:r>
+      <w:commentRangeStart w:id="14"/>
+      <w:r>
+        <w:t>Most varieties only in one chamber</w:t>
+      </w:r>
+      <w:commentRangeEnd w:id="14"/>
+      <w:r>
+        <w:rPr>
+          <w:rStyle w:val="CommentReference"/>
+          <w:rFonts w:asciiTheme="minorHAnsi" w:hAnsiTheme="minorHAnsi"/>
+        </w:rPr>
+        <w:commentReference w:id="14"/>
+      </w:r>
+      <w:commentRangeEnd w:id="13"/>
+      <w:r>
+        <w:rPr>
+          <w:rStyle w:val="CommentReference"/>
+          <w:rFonts w:asciiTheme="minorHAnsi" w:hAnsiTheme="minorHAnsi"/>
+        </w:rPr>
+        <w:commentReference w:id="13"/>
       </w:r>
     </w:p>
     <w:p>
@@ -1083,9 +1102,18 @@
         </w:tabs>
         <w:ind w:left="2070"/>
       </w:pPr>
+      <w:commentRangeStart w:id="16"/>
       <w:r>
         <w:t>Plants behave differently in controlled environments</w:t>
       </w:r>
+      <w:commentRangeEnd w:id="16"/>
+      <w:r>
+        <w:rPr>
+          <w:rStyle w:val="CommentReference"/>
+          <w:rFonts w:asciiTheme="minorHAnsi" w:hAnsiTheme="minorHAnsi"/>
+        </w:rPr>
+        <w:commentReference w:id="16"/>
+      </w:r>
     </w:p>
     <w:p>
       <w:pPr>
@@ -1100,9 +1128,18 @@
         </w:tabs>
         <w:ind w:left="2880"/>
       </w:pPr>
+      <w:commentRangeStart w:id="17"/>
       <w:r>
         <w:t>Accelerated phenology</w:t>
       </w:r>
+      <w:commentRangeEnd w:id="17"/>
+      <w:r>
+        <w:rPr>
+          <w:rStyle w:val="CommentReference"/>
+          <w:rFonts w:asciiTheme="minorHAnsi" w:hAnsiTheme="minorHAnsi"/>
+        </w:rPr>
+        <w:commentReference w:id="17"/>
+      </w:r>
     </w:p>
     <w:p>
       <w:pPr>
@@ -1186,18 +1223,8 @@
         <w:ind w:left="2070"/>
       </w:pPr>
       <w:r>
-        <w:t xml:space="preserve">Plants exposed to extreme heat during flowering lost all flowers, </w:t>
-      </w:r>
-      <w:proofErr w:type="spellStart"/>
-      <w:r>
-        <w:t>inflor</w:t>
-      </w:r>
-      <w:proofErr w:type="spellEnd"/>
-      <w:r>
-        <w:t xml:space="preserve"> growth impeded (Greer and Weston 2010)</w:t>
-      </w:r>
-      <w:bookmarkStart w:id="0" w:name="_GoBack"/>
-      <w:bookmarkEnd w:id="0"/>
+        <w:t>Plants exposed to extreme heat during flowering lost all flowers, inflor growth impeded (Greer and Weston 2010)</w:t>
+      </w:r>
     </w:p>
     <w:p>
       <w:pPr>
@@ -1228,6 +1255,23 @@
           <w:tab w:val="left" w:pos="1980"/>
         </w:tabs>
         <w:ind w:left="2070"/>
+        <w:rPr>
+          <w:ins w:id="18" w:author="Elizabeth Wolkovich" w:date="2018-05-04T16:53:00Z"/>
+        </w:rPr>
+        <w:pPrChange w:id="19" w:author="Elizabeth Wolkovich" w:date="2018-05-04T16:53:00Z">
+          <w:pPr>
+            <w:pStyle w:val="EndNoteBibliography"/>
+            <w:numPr>
+              <w:ilvl w:val="5"/>
+              <w:numId w:val="3"/>
+            </w:numPr>
+            <w:tabs>
+              <w:tab w:val="left" w:pos="1800"/>
+              <w:tab w:val="left" w:pos="1980"/>
+            </w:tabs>
+            <w:ind w:left="4320" w:hanging="180"/>
+          </w:pPr>
+        </w:pPrChange>
       </w:pPr>
       <w:r>
         <w:t>Decreased yield at higher temperatures simply because fewer flowers to turn into berries</w:t>
@@ -1237,6 +1281,48 @@
       <w:pPr>
         <w:pStyle w:val="EndNoteBibliography"/>
         <w:numPr>
+          <w:ilvl w:val="5"/>
+          <w:numId w:val="3"/>
+        </w:numPr>
+        <w:tabs>
+          <w:tab w:val="left" w:pos="1800"/>
+          <w:tab w:val="left" w:pos="1980"/>
+        </w:tabs>
+        <w:ind w:left="2070"/>
+        <w:pPrChange w:id="20" w:author="Elizabeth Wolkovich" w:date="2018-05-04T16:53:00Z">
+          <w:pPr>
+            <w:pStyle w:val="EndNoteBibliography"/>
+            <w:numPr>
+              <w:ilvl w:val="5"/>
+              <w:numId w:val="3"/>
+            </w:numPr>
+            <w:tabs>
+              <w:tab w:val="left" w:pos="1800"/>
+              <w:tab w:val="left" w:pos="1980"/>
+            </w:tabs>
+            <w:ind w:left="4320" w:hanging="180"/>
+          </w:pPr>
+        </w:pPrChange>
+      </w:pPr>
+      <w:commentRangeStart w:id="21"/>
+      <w:ins w:id="22" w:author="Elizabeth Wolkovich" w:date="2018-05-04T16:53:00Z">
+        <w:r>
+          <w:t>Modeling may need more than just phenology to capture future effects</w:t>
+        </w:r>
+        <w:commentRangeEnd w:id="21"/>
+        <w:r>
+          <w:rPr>
+            <w:rStyle w:val="CommentReference"/>
+            <w:rFonts w:asciiTheme="minorHAnsi" w:hAnsiTheme="minorHAnsi"/>
+          </w:rPr>
+          <w:commentReference w:id="21"/>
+        </w:r>
+      </w:ins>
+    </w:p>
+    <w:p>
+      <w:pPr>
+        <w:pStyle w:val="EndNoteBibliography"/>
+        <w:numPr>
           <w:ilvl w:val="1"/>
           <w:numId w:val="3"/>
         </w:numPr>
@@ -1245,8 +1331,18 @@
           <w:tab w:val="left" w:pos="1980"/>
         </w:tabs>
       </w:pPr>
-      <w:r>
-        <w:t>Still need more research on greater number of varieties</w:t>
+      <w:ins w:id="24" w:author="Elizabeth Wolkovich" w:date="2018-05-04T16:51:00Z">
+        <w:r>
+          <w:t>N</w:t>
+        </w:r>
+      </w:ins>
+      <w:del w:id="25" w:author="Elizabeth Wolkovich" w:date="2018-05-04T16:51:00Z">
+        <w:r>
+          <w:delText>Still n</w:delText>
+        </w:r>
+      </w:del>
+      <w:r>
+        <w:t>eed more research on greater number of varieties</w:t>
       </w:r>
     </w:p>
     <w:p>
@@ -1272,9 +1368,125 @@
 </w:document>
 </file>
 
+<file path=word/comments.xml><?xml version="1.0" encoding="utf-8"?>
+<w:comments xmlns:wpc="http://schemas.microsoft.com/office/word/2010/wordprocessingCanvas" xmlns:mo="http://schemas.microsoft.com/office/mac/office/2008/main" xmlns:mc="http://schemas.openxmlformats.org/markup-compatibility/2006" xmlns:mv="urn:schemas-microsoft-com:mac:vml" xmlns:o="urn:schemas-microsoft-com:office:office" xmlns:r="http://schemas.openxmlformats.org/officeDocument/2006/relationships" xmlns:m="http://schemas.openxmlformats.org/officeDocument/2006/math" xmlns:v="urn:schemas-microsoft-com:vml" xmlns:wp14="http://schemas.microsoft.com/office/word/2010/wordprocessingDrawing" xmlns:wp="http://schemas.openxmlformats.org/drawingml/2006/wordprocessingDrawing" xmlns:w10="urn:schemas-microsoft-com:office:word" xmlns:w="http://schemas.openxmlformats.org/wordprocessingml/2006/main" xmlns:w14="http://schemas.microsoft.com/office/word/2010/wordml" xmlns:wpg="http://schemas.microsoft.com/office/word/2010/wordprocessingGroup" xmlns:wpi="http://schemas.microsoft.com/office/word/2010/wordprocessingInk" xmlns:wne="http://schemas.microsoft.com/office/word/2006/wordml" xmlns:wps="http://schemas.microsoft.com/office/word/2010/wordprocessingShape" mc:Ignorable="w14 wp14">
+  <w:comment w:id="6" w:author="Elizabeth Wolkovich" w:date="2018-05-04T16:47:00Z" w:initials="EW">
+    <w:p>
+      <w:pPr>
+        <w:pStyle w:val="CommentText"/>
+      </w:pPr>
+      <w:r>
+        <w:rPr>
+          <w:rStyle w:val="CommentReference"/>
+        </w:rPr>
+        <w:annotationRef/>
+      </w:r>
+      <w:r>
+        <w:t>Very cool, be sure to cite.</w:t>
+      </w:r>
+    </w:p>
+  </w:comment>
+  <w:comment w:id="14" w:author="Elizabeth Wolkovich" w:date="2018-05-04T16:57:00Z" w:initials="EW">
+    <w:p>
+      <w:pPr>
+        <w:pStyle w:val="CommentText"/>
+      </w:pPr>
+      <w:r>
+        <w:rPr>
+          <w:rStyle w:val="CommentReference"/>
+        </w:rPr>
+        <w:annotationRef/>
+      </w:r>
+      <w:r>
+        <w:t xml:space="preserve">Yes, but somewhere in the discussion we should still point out the value of our diverse varieties – it means we probably better bracketed the variability of responses (compared to most experiments which I imagine look at just one variety, see the intro of this paper: </w:t>
+      </w:r>
+      <w:hyperlink r:id="rId1" w:history="1">
+        <w:r>
+          <w:rPr>
+            <w:rStyle w:val="Hyperlink"/>
+          </w:rPr>
+          <w:t>https://www.nature.com/articles/s41559-017-0434-x</w:t>
+        </w:r>
+      </w:hyperlink>
+      <w:r>
+        <w:t xml:space="preserve"> for some benefits of adding in diversity like we did).</w:t>
+      </w:r>
+    </w:p>
+  </w:comment>
+  <w:comment w:id="13" w:author="Elizabeth Wolkovich" w:date="2018-05-04T17:00:00Z" w:initials="EW">
+    <w:p>
+      <w:pPr>
+        <w:pStyle w:val="CommentText"/>
+      </w:pPr>
+      <w:r>
+        <w:rPr>
+          <w:rStyle w:val="CommentReference"/>
+        </w:rPr>
+        <w:annotationRef/>
+      </w:r>
+      <w:r>
+        <w:t>So is another possibility that the varieties we choose show different responses to temperature and thus when lumped together you see little overall response?  This might be good to mention somewhere as it would connect with WHY we need more research on a greater number of varieties.</w:t>
+      </w:r>
+      <w:bookmarkStart w:id="15" w:name="_GoBack"/>
+      <w:bookmarkEnd w:id="15"/>
+    </w:p>
+  </w:comment>
+  <w:comment w:id="16" w:author="Elizabeth Wolkovich" w:date="2018-05-04T16:52:00Z" w:initials="EW">
+    <w:p>
+      <w:pPr>
+        <w:pStyle w:val="CommentText"/>
+      </w:pPr>
+      <w:r>
+        <w:rPr>
+          <w:rStyle w:val="CommentReference"/>
+        </w:rPr>
+        <w:annotationRef/>
+      </w:r>
+      <w:r>
+        <w:t>May want to touch on a few reasons why.</w:t>
+      </w:r>
+    </w:p>
+  </w:comment>
+  <w:comment w:id="17" w:author="Elizabeth Wolkovich" w:date="2018-05-04T16:51:00Z" w:initials="EW">
+    <w:p>
+      <w:pPr>
+        <w:pStyle w:val="CommentText"/>
+      </w:pPr>
+      <w:r>
+        <w:rPr>
+          <w:rStyle w:val="CommentReference"/>
+        </w:rPr>
+        <w:annotationRef/>
+      </w:r>
+      <w:r>
+        <w:t xml:space="preserve">Is this from our data or a reference? I would actually say that we saw similar ordering of varieties between field and greenhouse. </w:t>
+      </w:r>
+    </w:p>
+  </w:comment>
+  <w:comment w:id="21" w:author="Elizabeth Wolkovich" w:date="2018-05-04T16:54:00Z" w:initials="EW">
+    <w:p>
+      <w:pPr>
+        <w:pStyle w:val="CommentText"/>
+      </w:pPr>
+      <w:ins w:id="23" w:author="Elizabeth Wolkovich" w:date="2018-05-04T16:53:00Z">
+        <w:r>
+          <w:rPr>
+            <w:rStyle w:val="CommentReference"/>
+          </w:rPr>
+          <w:annotationRef/>
+        </w:r>
+      </w:ins>
+      <w:r>
+        <w:t>If space allows would be great to give some examples of projection papers based on phenology and point out that these will  miss the fewer berries issue you saw.</w:t>
+      </w:r>
+    </w:p>
+  </w:comment>
+</w:comments>
+</file>
+
 <file path=word/numbering.xml><?xml version="1.0" encoding="utf-8"?>
-<w:numbering xmlns:wpc="http://schemas.microsoft.com/office/word/2010/wordprocessingCanvas" xmlns:cx="http://schemas.microsoft.com/office/drawing/2014/chartex" xmlns:cx1="http://schemas.microsoft.com/office/drawing/2015/9/8/chartex" xmlns:cx2="http://schemas.microsoft.com/office/drawing/2015/10/21/chartex" xmlns:cx3="http://schemas.microsoft.com/office/drawing/2016/5/9/chartex" xmlns:cx4="http://schemas.microsoft.com/office/drawing/2016/5/10/chartex" xmlns:cx5="http://schemas.microsoft.com/office/drawing/2016/5/11/chartex" xmlns:cx6="http://schemas.microsoft.com/office/drawing/2016/5/12/chartex" xmlns:cx7="http://schemas.microsoft.com/office/drawing/2016/5/13/chartex" xmlns:cx8="http://schemas.microsoft.com/office/drawing/2016/5/14/chartex" xmlns:mc="http://schemas.openxmlformats.org/markup-compatibility/2006" xmlns:aink="http://schemas.microsoft.com/office/drawing/2016/ink" xmlns:am3d="http://schemas.microsoft.com/office/drawing/2017/model3d" xmlns:o="urn:schemas-microsoft-com:office:office" xmlns:r="http://schemas.openxmlformats.org/officeDocument/2006/relationships" xmlns:m="http://schemas.openxmlformats.org/officeDocument/2006/math" xmlns:v="urn:schemas-microsoft-com:vml" xmlns:wp14="http://schemas.microsoft.com/office/word/2010/wordprocessingDrawing" xmlns:wp="http://schemas.openxmlformats.org/drawingml/2006/wordprocessingDrawing" xmlns:w10="urn:schemas-microsoft-com:office:word" xmlns:w="http://schemas.openxmlformats.org/wordprocessingml/2006/main" xmlns:w14="http://schemas.microsoft.com/office/word/2010/wordml" xmlns:w15="http://schemas.microsoft.com/office/word/2012/wordml" xmlns:w16cid="http://schemas.microsoft.com/office/word/2016/wordml/cid" xmlns:w16se="http://schemas.microsoft.com/office/word/2015/wordml/symex" xmlns:wpg="http://schemas.microsoft.com/office/word/2010/wordprocessingGroup" xmlns:wpi="http://schemas.microsoft.com/office/word/2010/wordprocessingInk" xmlns:wne="http://schemas.microsoft.com/office/word/2006/wordml" xmlns:wps="http://schemas.microsoft.com/office/word/2010/wordprocessingShape" mc:Ignorable="w14 w15 w16se w16cid wp14">
-  <w:abstractNum w:abstractNumId="0" w15:restartNumberingAfterBreak="0">
+<w:numbering xmlns:wpc="http://schemas.microsoft.com/office/word/2010/wordprocessingCanvas" xmlns:mo="http://schemas.microsoft.com/office/mac/office/2008/main" xmlns:mc="http://schemas.openxmlformats.org/markup-compatibility/2006" xmlns:mv="urn:schemas-microsoft-com:mac:vml" xmlns:o="urn:schemas-microsoft-com:office:office" xmlns:r="http://schemas.openxmlformats.org/officeDocument/2006/relationships" xmlns:m="http://schemas.openxmlformats.org/officeDocument/2006/math" xmlns:v="urn:schemas-microsoft-com:vml" xmlns:wp14="http://schemas.microsoft.com/office/word/2010/wordprocessingDrawing" xmlns:wp="http://schemas.openxmlformats.org/drawingml/2006/wordprocessingDrawing" xmlns:w10="urn:schemas-microsoft-com:office:word" xmlns:w="http://schemas.openxmlformats.org/wordprocessingml/2006/main" xmlns:w14="http://schemas.microsoft.com/office/word/2010/wordml" xmlns:wpg="http://schemas.microsoft.com/office/word/2010/wordprocessingGroup" xmlns:wpi="http://schemas.microsoft.com/office/word/2010/wordprocessingInk" xmlns:wne="http://schemas.microsoft.com/office/word/2006/wordml" xmlns:wps="http://schemas.microsoft.com/office/word/2010/wordprocessingShape" mc:Ignorable="w14 wp14">
+  <w:abstractNum w:abstractNumId="0">
     <w:nsid w:val="020A77A5"/>
     <w:multiLevelType w:val="hybridMultilevel"/>
     <w:tmpl w:val="F3302236"/>
@@ -1363,7 +1575,7 @@
       </w:pPr>
     </w:lvl>
   </w:abstractNum>
-  <w:abstractNum w:abstractNumId="1" w15:restartNumberingAfterBreak="0">
+  <w:abstractNum w:abstractNumId="1">
     <w:nsid w:val="1B4D0D47"/>
     <w:multiLevelType w:val="hybridMultilevel"/>
     <w:tmpl w:val="F822B240"/>
@@ -1449,7 +1661,96 @@
       </w:pPr>
     </w:lvl>
   </w:abstractNum>
-  <w:abstractNum w:abstractNumId="2" w15:restartNumberingAfterBreak="0">
+  <w:abstractNum w:abstractNumId="2">
+    <w:nsid w:val="3CD735DF"/>
+    <w:multiLevelType w:val="multilevel"/>
+    <w:tmpl w:val="1B389194"/>
+    <w:lvl w:ilvl="0">
+      <w:start w:val="1"/>
+      <w:numFmt w:val="decimal"/>
+      <w:lvlText w:val="%1."/>
+      <w:lvlJc w:val="left"/>
+      <w:pPr>
+        <w:ind w:left="720" w:hanging="360"/>
+      </w:pPr>
+      <w:rPr>
+        <w:rFonts w:asciiTheme="minorHAnsi" w:eastAsiaTheme="minorHAnsi" w:hAnsiTheme="minorHAnsi" w:cstheme="minorBidi"/>
+      </w:rPr>
+    </w:lvl>
+    <w:lvl w:ilvl="1">
+      <w:start w:val="1"/>
+      <w:numFmt w:val="lowerLetter"/>
+      <w:lvlText w:val="%2."/>
+      <w:lvlJc w:val="left"/>
+      <w:pPr>
+        <w:ind w:left="1440" w:hanging="360"/>
+      </w:pPr>
+    </w:lvl>
+    <w:lvl w:ilvl="2">
+      <w:start w:val="1"/>
+      <w:numFmt w:val="lowerRoman"/>
+      <w:lvlText w:val="%3."/>
+      <w:lvlJc w:val="right"/>
+      <w:pPr>
+        <w:ind w:left="2160" w:hanging="180"/>
+      </w:pPr>
+    </w:lvl>
+    <w:lvl w:ilvl="3">
+      <w:start w:val="1"/>
+      <w:numFmt w:val="decimal"/>
+      <w:lvlText w:val="%4."/>
+      <w:lvlJc w:val="left"/>
+      <w:pPr>
+        <w:ind w:left="2880" w:hanging="360"/>
+      </w:pPr>
+    </w:lvl>
+    <w:lvl w:ilvl="4">
+      <w:start w:val="1"/>
+      <w:numFmt w:val="lowerLetter"/>
+      <w:lvlText w:val="%5."/>
+      <w:lvlJc w:val="left"/>
+      <w:pPr>
+        <w:ind w:left="3600" w:hanging="360"/>
+      </w:pPr>
+    </w:lvl>
+    <w:lvl w:ilvl="5">
+      <w:start w:val="1"/>
+      <w:numFmt w:val="lowerRoman"/>
+      <w:lvlText w:val="%6."/>
+      <w:lvlJc w:val="right"/>
+      <w:pPr>
+        <w:ind w:left="4320" w:hanging="180"/>
+      </w:pPr>
+    </w:lvl>
+    <w:lvl w:ilvl="6">
+      <w:start w:val="1"/>
+      <w:numFmt w:val="decimal"/>
+      <w:lvlText w:val="%7."/>
+      <w:lvlJc w:val="left"/>
+      <w:pPr>
+        <w:ind w:left="2430" w:hanging="360"/>
+      </w:pPr>
+    </w:lvl>
+    <w:lvl w:ilvl="7">
+      <w:start w:val="1"/>
+      <w:numFmt w:val="lowerLetter"/>
+      <w:lvlText w:val="%8."/>
+      <w:lvlJc w:val="left"/>
+      <w:pPr>
+        <w:ind w:left="5760" w:hanging="360"/>
+      </w:pPr>
+    </w:lvl>
+    <w:lvl w:ilvl="8">
+      <w:start w:val="1"/>
+      <w:numFmt w:val="lowerRoman"/>
+      <w:lvlText w:val="%9."/>
+      <w:lvlJc w:val="right"/>
+      <w:pPr>
+        <w:ind w:left="6480" w:hanging="180"/>
+      </w:pPr>
+    </w:lvl>
+  </w:abstractNum>
+  <w:abstractNum w:abstractNumId="3">
     <w:nsid w:val="5A053CA2"/>
     <w:multiLevelType w:val="hybridMultilevel"/>
     <w:tmpl w:val="1B389194"/>
@@ -1516,7 +1817,7 @@
       <w:lvlText w:val="%7."/>
       <w:lvlJc w:val="left"/>
       <w:pPr>
-        <w:ind w:left="5040" w:hanging="360"/>
+        <w:ind w:left="2430" w:hanging="360"/>
       </w:pPr>
     </w:lvl>
     <w:lvl w:ilvl="7" w:tplc="04090019" w:tentative="1">
@@ -1538,7 +1839,7 @@
       </w:pPr>
     </w:lvl>
   </w:abstractNum>
-  <w:abstractNum w:abstractNumId="3" w15:restartNumberingAfterBreak="0">
+  <w:abstractNum w:abstractNumId="4">
     <w:nsid w:val="73347185"/>
     <w:multiLevelType w:val="hybridMultilevel"/>
     <w:tmpl w:val="D8049C2A"/>
@@ -1631,19 +1932,22 @@
     <w:abstractNumId w:val="0"/>
   </w:num>
   <w:num w:numId="2">
-    <w:abstractNumId w:val="3"/>
+    <w:abstractNumId w:val="4"/>
   </w:num>
   <w:num w:numId="3">
-    <w:abstractNumId w:val="2"/>
+    <w:abstractNumId w:val="3"/>
   </w:num>
   <w:num w:numId="4">
     <w:abstractNumId w:val="1"/>
+  </w:num>
+  <w:num w:numId="5">
+    <w:abstractNumId w:val="2"/>
   </w:num>
 </w:numbering>
 </file>
 
 <file path=word/styles.xml><?xml version="1.0" encoding="utf-8"?>
-<w:styles xmlns:mc="http://schemas.openxmlformats.org/markup-compatibility/2006" xmlns:r="http://schemas.openxmlformats.org/officeDocument/2006/relationships" xmlns:w="http://schemas.openxmlformats.org/wordprocessingml/2006/main" xmlns:w14="http://schemas.microsoft.com/office/word/2010/wordml" xmlns:w15="http://schemas.microsoft.com/office/word/2012/wordml" xmlns:w16cid="http://schemas.microsoft.com/office/word/2016/wordml/cid" xmlns:w16se="http://schemas.microsoft.com/office/word/2015/wordml/symex" mc:Ignorable="w14 w15 w16se w16cid">
+<w:styles xmlns:mc="http://schemas.openxmlformats.org/markup-compatibility/2006" xmlns:r="http://schemas.openxmlformats.org/officeDocument/2006/relationships" xmlns:w="http://schemas.openxmlformats.org/wordprocessingml/2006/main" xmlns:w14="http://schemas.microsoft.com/office/word/2010/wordml" mc:Ignorable="w14">
   <w:docDefaults>
     <w:rPrDefault>
       <w:rPr>
@@ -1655,380 +1959,153 @@
     </w:rPrDefault>
     <w:pPrDefault/>
   </w:docDefaults>
-  <w:latentStyles w:defLockedState="0" w:defUIPriority="99" w:defSemiHidden="0" w:defUnhideWhenUsed="0" w:defQFormat="0" w:count="375">
-    <w:lsdException w:name="Normal" w:uiPriority="0" w:qFormat="1"/>
-    <w:lsdException w:name="heading 1" w:uiPriority="9" w:qFormat="1"/>
-    <w:lsdException w:name="heading 2" w:semiHidden="1" w:uiPriority="9" w:unhideWhenUsed="1" w:qFormat="1"/>
-    <w:lsdException w:name="heading 3" w:semiHidden="1" w:uiPriority="9" w:unhideWhenUsed="1" w:qFormat="1"/>
-    <w:lsdException w:name="heading 4" w:semiHidden="1" w:uiPriority="9" w:unhideWhenUsed="1" w:qFormat="1"/>
-    <w:lsdException w:name="heading 5" w:semiHidden="1" w:uiPriority="9" w:unhideWhenUsed="1" w:qFormat="1"/>
-    <w:lsdException w:name="heading 6" w:semiHidden="1" w:uiPriority="9" w:unhideWhenUsed="1" w:qFormat="1"/>
-    <w:lsdException w:name="heading 7" w:semiHidden="1" w:uiPriority="9" w:unhideWhenUsed="1" w:qFormat="1"/>
-    <w:lsdException w:name="heading 8" w:semiHidden="1" w:uiPriority="9" w:unhideWhenUsed="1" w:qFormat="1"/>
-    <w:lsdException w:name="heading 9" w:semiHidden="1" w:uiPriority="9" w:unhideWhenUsed="1" w:qFormat="1"/>
-    <w:lsdException w:name="index 1" w:semiHidden="1" w:unhideWhenUsed="1"/>
-    <w:lsdException w:name="index 2" w:semiHidden="1" w:unhideWhenUsed="1"/>
-    <w:lsdException w:name="index 3" w:semiHidden="1" w:unhideWhenUsed="1"/>
-    <w:lsdException w:name="index 4" w:semiHidden="1" w:unhideWhenUsed="1"/>
-    <w:lsdException w:name="index 5" w:semiHidden="1" w:unhideWhenUsed="1"/>
-    <w:lsdException w:name="index 6" w:semiHidden="1" w:unhideWhenUsed="1"/>
-    <w:lsdException w:name="index 7" w:semiHidden="1" w:unhideWhenUsed="1"/>
-    <w:lsdException w:name="index 8" w:semiHidden="1" w:unhideWhenUsed="1"/>
-    <w:lsdException w:name="index 9" w:semiHidden="1" w:unhideWhenUsed="1"/>
-    <w:lsdException w:name="toc 1" w:semiHidden="1" w:uiPriority="39" w:unhideWhenUsed="1"/>
-    <w:lsdException w:name="toc 2" w:semiHidden="1" w:uiPriority="39" w:unhideWhenUsed="1"/>
-    <w:lsdException w:name="toc 3" w:semiHidden="1" w:uiPriority="39" w:unhideWhenUsed="1"/>
-    <w:lsdException w:name="toc 4" w:semiHidden="1" w:uiPriority="39" w:unhideWhenUsed="1"/>
-    <w:lsdException w:name="toc 5" w:semiHidden="1" w:uiPriority="39" w:unhideWhenUsed="1"/>
-    <w:lsdException w:name="toc 6" w:semiHidden="1" w:uiPriority="39" w:unhideWhenUsed="1"/>
-    <w:lsdException w:name="toc 7" w:semiHidden="1" w:uiPriority="39" w:unhideWhenUsed="1"/>
-    <w:lsdException w:name="toc 8" w:semiHidden="1" w:uiPriority="39" w:unhideWhenUsed="1"/>
-    <w:lsdException w:name="toc 9" w:semiHidden="1" w:uiPriority="39" w:unhideWhenUsed="1"/>
-    <w:lsdException w:name="Normal Indent" w:semiHidden="1" w:unhideWhenUsed="1"/>
-    <w:lsdException w:name="footnote text" w:semiHidden="1" w:unhideWhenUsed="1"/>
-    <w:lsdException w:name="annotation text" w:semiHidden="1" w:unhideWhenUsed="1"/>
-    <w:lsdException w:name="header" w:semiHidden="1" w:unhideWhenUsed="1"/>
-    <w:lsdException w:name="footer" w:semiHidden="1" w:unhideWhenUsed="1"/>
-    <w:lsdException w:name="index heading" w:semiHidden="1" w:unhideWhenUsed="1"/>
-    <w:lsdException w:name="caption" w:semiHidden="1" w:uiPriority="35" w:unhideWhenUsed="1" w:qFormat="1"/>
-    <w:lsdException w:name="table of figures" w:semiHidden="1" w:unhideWhenUsed="1"/>
-    <w:lsdException w:name="envelope address" w:semiHidden="1" w:unhideWhenUsed="1"/>
-    <w:lsdException w:name="envelope return" w:semiHidden="1" w:unhideWhenUsed="1"/>
-    <w:lsdException w:name="footnote reference" w:semiHidden="1" w:unhideWhenUsed="1"/>
-    <w:lsdException w:name="annotation reference" w:semiHidden="1" w:unhideWhenUsed="1"/>
-    <w:lsdException w:name="line number" w:semiHidden="1" w:unhideWhenUsed="1"/>
-    <w:lsdException w:name="page number" w:semiHidden="1" w:unhideWhenUsed="1"/>
-    <w:lsdException w:name="endnote reference" w:semiHidden="1" w:unhideWhenUsed="1"/>
-    <w:lsdException w:name="endnote text" w:semiHidden="1" w:unhideWhenUsed="1"/>
-    <w:lsdException w:name="table of authorities" w:semiHidden="1" w:unhideWhenUsed="1"/>
-    <w:lsdException w:name="macro" w:semiHidden="1" w:unhideWhenUsed="1"/>
-    <w:lsdException w:name="toa heading" w:semiHidden="1" w:unhideWhenUsed="1"/>
-    <w:lsdException w:name="List" w:semiHidden="1" w:unhideWhenUsed="1"/>
-    <w:lsdException w:name="List Bullet" w:semiHidden="1" w:unhideWhenUsed="1"/>
-    <w:lsdException w:name="List Number" w:semiHidden="1" w:unhideWhenUsed="1"/>
-    <w:lsdException w:name="List 2" w:semiHidden="1" w:unhideWhenUsed="1"/>
-    <w:lsdException w:name="List 3" w:semiHidden="1" w:unhideWhenUsed="1"/>
-    <w:lsdException w:name="List 4" w:semiHidden="1" w:unhideWhenUsed="1"/>
-    <w:lsdException w:name="List 5" w:semiHidden="1" w:unhideWhenUsed="1"/>
-    <w:lsdException w:name="List Bullet 2" w:semiHidden="1" w:unhideWhenUsed="1"/>
-    <w:lsdException w:name="List Bullet 3" w:semiHidden="1" w:unhideWhenUsed="1"/>
-    <w:lsdException w:name="List Bullet 4" w:semiHidden="1" w:unhideWhenUsed="1"/>
-    <w:lsdException w:name="List Bullet 5" w:semiHidden="1" w:unhideWhenUsed="1"/>
-    <w:lsdException w:name="List Number 2" w:semiHidden="1" w:unhideWhenUsed="1"/>
-    <w:lsdException w:name="List Number 3" w:semiHidden="1" w:unhideWhenUsed="1"/>
-    <w:lsdException w:name="List Number 4" w:semiHidden="1" w:unhideWhenUsed="1"/>
-    <w:lsdException w:name="List Number 5" w:semiHidden="1" w:unhideWhenUsed="1"/>
-    <w:lsdException w:name="Title" w:uiPriority="10" w:qFormat="1"/>
-    <w:lsdException w:name="Closing" w:semiHidden="1" w:unhideWhenUsed="1"/>
-    <w:lsdException w:name="Signature" w:semiHidden="1" w:unhideWhenUsed="1"/>
-    <w:lsdException w:name="Default Paragraph Font" w:semiHidden="1" w:uiPriority="1" w:unhideWhenUsed="1"/>
-    <w:lsdException w:name="Body Text" w:semiHidden="1" w:unhideWhenUsed="1"/>
-    <w:lsdException w:name="Body Text Indent" w:semiHidden="1" w:unhideWhenUsed="1"/>
-    <w:lsdException w:name="List Continue" w:semiHidden="1" w:unhideWhenUsed="1"/>
-    <w:lsdException w:name="List Continue 2" w:semiHidden="1" w:unhideWhenUsed="1"/>
-    <w:lsdException w:name="List Continue 3" w:semiHidden="1" w:unhideWhenUsed="1"/>
-    <w:lsdException w:name="List Continue 4" w:semiHidden="1" w:unhideWhenUsed="1"/>
-    <w:lsdException w:name="List Continue 5" w:semiHidden="1" w:unhideWhenUsed="1"/>
-    <w:lsdException w:name="Message Header" w:semiHidden="1" w:unhideWhenUsed="1"/>
-    <w:lsdException w:name="Subtitle" w:uiPriority="11" w:qFormat="1"/>
-    <w:lsdException w:name="Salutation" w:semiHidden="1" w:unhideWhenUsed="1"/>
-    <w:lsdException w:name="Date" w:semiHidden="1" w:unhideWhenUsed="1"/>
-    <w:lsdException w:name="Body Text First Indent" w:semiHidden="1" w:unhideWhenUsed="1"/>
-    <w:lsdException w:name="Body Text First Indent 2" w:semiHidden="1" w:unhideWhenUsed="1"/>
-    <w:lsdException w:name="Note Heading" w:semiHidden="1" w:unhideWhenUsed="1"/>
-    <w:lsdException w:name="Body Text 2" w:semiHidden="1" w:unhideWhenUsed="1"/>
-    <w:lsdException w:name="Body Text 3" w:semiHidden="1" w:unhideWhenUsed="1"/>
-    <w:lsdException w:name="Body Text Indent 2" w:semiHidden="1" w:unhideWhenUsed="1"/>
-    <w:lsdException w:name="Body Text Indent 3" w:semiHidden="1" w:unhideWhenUsed="1"/>
-    <w:lsdException w:name="Block Text" w:semiHidden="1" w:unhideWhenUsed="1"/>
-    <w:lsdException w:name="Hyperlink" w:semiHidden="1" w:unhideWhenUsed="1"/>
-    <w:lsdException w:name="FollowedHyperlink" w:semiHidden="1" w:unhideWhenUsed="1"/>
-    <w:lsdException w:name="Strong" w:uiPriority="22" w:qFormat="1"/>
-    <w:lsdException w:name="Emphasis" w:uiPriority="20" w:qFormat="1"/>
-    <w:lsdException w:name="Document Map" w:semiHidden="1" w:unhideWhenUsed="1"/>
-    <w:lsdException w:name="Plain Text" w:semiHidden="1" w:unhideWhenUsed="1"/>
-    <w:lsdException w:name="E-mail Signature" w:semiHidden="1" w:unhideWhenUsed="1"/>
-    <w:lsdException w:name="HTML Top of Form" w:semiHidden="1" w:unhideWhenUsed="1"/>
-    <w:lsdException w:name="HTML Bottom of Form" w:semiHidden="1" w:unhideWhenUsed="1"/>
-    <w:lsdException w:name="Normal (Web)" w:semiHidden="1" w:unhideWhenUsed="1"/>
-    <w:lsdException w:name="HTML Acronym" w:semiHidden="1" w:unhideWhenUsed="1"/>
-    <w:lsdException w:name="HTML Address" w:semiHidden="1" w:unhideWhenUsed="1"/>
-    <w:lsdException w:name="HTML Cite" w:semiHidden="1" w:unhideWhenUsed="1"/>
-    <w:lsdException w:name="HTML Code" w:semiHidden="1" w:unhideWhenUsed="1"/>
-    <w:lsdException w:name="HTML Definition" w:semiHidden="1" w:unhideWhenUsed="1"/>
-    <w:lsdException w:name="HTML Keyboard" w:semiHidden="1" w:unhideWhenUsed="1"/>
-    <w:lsdException w:name="HTML Preformatted" w:semiHidden="1" w:unhideWhenUsed="1"/>
-    <w:lsdException w:name="HTML Sample" w:semiHidden="1" w:unhideWhenUsed="1"/>
-    <w:lsdException w:name="HTML Typewriter" w:semiHidden="1" w:unhideWhenUsed="1"/>
-    <w:lsdException w:name="HTML Variable" w:semiHidden="1" w:unhideWhenUsed="1"/>
-    <w:lsdException w:name="Normal Table" w:semiHidden="1" w:unhideWhenUsed="1"/>
-    <w:lsdException w:name="annotation subject" w:semiHidden="1" w:unhideWhenUsed="1"/>
-    <w:lsdException w:name="No List" w:semiHidden="1" w:unhideWhenUsed="1"/>
-    <w:lsdException w:name="Outline List 1" w:semiHidden="1" w:unhideWhenUsed="1"/>
-    <w:lsdException w:name="Outline List 2" w:semiHidden="1" w:unhideWhenUsed="1"/>
-    <w:lsdException w:name="Outline List 3" w:semiHidden="1" w:unhideWhenUsed="1"/>
-    <w:lsdException w:name="Table Simple 1" w:semiHidden="1" w:unhideWhenUsed="1"/>
-    <w:lsdException w:name="Table Simple 2" w:semiHidden="1" w:unhideWhenUsed="1"/>
-    <w:lsdException w:name="Table Simple 3" w:semiHidden="1" w:unhideWhenUsed="1"/>
-    <w:lsdException w:name="Table Classic 1" w:semiHidden="1" w:unhideWhenUsed="1"/>
-    <w:lsdException w:name="Table Classic 2" w:semiHidden="1" w:unhideWhenUsed="1"/>
-    <w:lsdException w:name="Table Classic 3" w:semiHidden="1" w:unhideWhenUsed="1"/>
-    <w:lsdException w:name="Table Classic 4" w:semiHidden="1" w:unhideWhenUsed="1"/>
-    <w:lsdException w:name="Table Colorful 1" w:semiHidden="1" w:unhideWhenUsed="1"/>
-    <w:lsdException w:name="Table Colorful 2" w:semiHidden="1" w:unhideWhenUsed="1"/>
-    <w:lsdException w:name="Table Colorful 3" w:semiHidden="1" w:unhideWhenUsed="1"/>
-    <w:lsdException w:name="Table Columns 1" w:semiHidden="1" w:unhideWhenUsed="1"/>
-    <w:lsdException w:name="Table Columns 2" w:semiHidden="1" w:unhideWhenUsed="1"/>
-    <w:lsdException w:name="Table Columns 3" w:semiHidden="1" w:unhideWhenUsed="1"/>
-    <w:lsdException w:name="Table Columns 4" w:semiHidden="1" w:unhideWhenUsed="1"/>
-    <w:lsdException w:name="Table Columns 5" w:semiHidden="1" w:unhideWhenUsed="1"/>
-    <w:lsdException w:name="Table Grid 1" w:semiHidden="1" w:unhideWhenUsed="1"/>
-    <w:lsdException w:name="Table Grid 2" w:semiHidden="1" w:unhideWhenUsed="1"/>
-    <w:lsdException w:name="Table Grid 3" w:semiHidden="1" w:unhideWhenUsed="1"/>
-    <w:lsdException w:name="Table Grid 4" w:semiHidden="1" w:unhideWhenUsed="1"/>
-    <w:lsdException w:name="Table Grid 5" w:semiHidden="1" w:unhideWhenUsed="1"/>
-    <w:lsdException w:name="Table Grid 6" w:semiHidden="1" w:unhideWhenUsed="1"/>
-    <w:lsdException w:name="Table Grid 7" w:semiHidden="1" w:unhideWhenUsed="1"/>
-    <w:lsdException w:name="Table Grid 8" w:semiHidden="1" w:unhideWhenUsed="1"/>
-    <w:lsdException w:name="Table List 1" w:semiHidden="1" w:unhideWhenUsed="1"/>
-    <w:lsdException w:name="Table List 2" w:semiHidden="1" w:unhideWhenUsed="1"/>
-    <w:lsdException w:name="Table List 3" w:semiHidden="1" w:unhideWhenUsed="1"/>
-    <w:lsdException w:name="Table List 4" w:semiHidden="1" w:unhideWhenUsed="1"/>
-    <w:lsdException w:name="Table List 5" w:semiHidden="1" w:unhideWhenUsed="1"/>
-    <w:lsdException w:name="Table List 6" w:semiHidden="1" w:unhideWhenUsed="1"/>
-    <w:lsdException w:name="Table List 7" w:semiHidden="1" w:unhideWhenUsed="1"/>
-    <w:lsdException w:name="Table List 8" w:semiHidden="1" w:unhideWhenUsed="1"/>
-    <w:lsdException w:name="Table 3D effects 1" w:semiHidden="1" w:unhideWhenUsed="1"/>
-    <w:lsdException w:name="Table 3D effects 2" w:semiHidden="1" w:unhideWhenUsed="1"/>
-    <w:lsdException w:name="Table 3D effects 3" w:semiHidden="1" w:unhideWhenUsed="1"/>
-    <w:lsdException w:name="Table Contemporary" w:semiHidden="1" w:unhideWhenUsed="1"/>
-    <w:lsdException w:name="Table Elegant" w:semiHidden="1" w:unhideWhenUsed="1"/>
-    <w:lsdException w:name="Table Professional" w:semiHidden="1" w:unhideWhenUsed="1"/>
-    <w:lsdException w:name="Table Subtle 1" w:semiHidden="1" w:unhideWhenUsed="1"/>
-    <w:lsdException w:name="Table Subtle 2" w:semiHidden="1" w:unhideWhenUsed="1"/>
-    <w:lsdException w:name="Table Web 1" w:semiHidden="1" w:unhideWhenUsed="1"/>
-    <w:lsdException w:name="Table Web 2" w:semiHidden="1" w:unhideWhenUsed="1"/>
-    <w:lsdException w:name="Table Web 3" w:semiHidden="1" w:unhideWhenUsed="1"/>
-    <w:lsdException w:name="Balloon Text" w:semiHidden="1" w:unhideWhenUsed="1"/>
-    <w:lsdException w:name="Table Grid" w:uiPriority="39"/>
-    <w:lsdException w:name="Table Theme" w:semiHidden="1" w:unhideWhenUsed="1"/>
-    <w:lsdException w:name="Placeholder Text" w:semiHidden="1"/>
-    <w:lsdException w:name="No Spacing" w:uiPriority="1" w:qFormat="1"/>
-    <w:lsdException w:name="Light Shading" w:uiPriority="60"/>
-    <w:lsdException w:name="Light List" w:uiPriority="61"/>
-    <w:lsdException w:name="Light Grid" w:uiPriority="62"/>
-    <w:lsdException w:name="Medium Shading 1" w:uiPriority="63"/>
-    <w:lsdException w:name="Medium Shading 2" w:uiPriority="64"/>
-    <w:lsdException w:name="Medium List 1" w:uiPriority="65"/>
-    <w:lsdException w:name="Medium List 2" w:uiPriority="66"/>
-    <w:lsdException w:name="Medium Grid 1" w:uiPriority="67"/>
-    <w:lsdException w:name="Medium Grid 2" w:uiPriority="68"/>
-    <w:lsdException w:name="Medium Grid 3" w:uiPriority="69"/>
-    <w:lsdException w:name="Dark List" w:uiPriority="70"/>
-    <w:lsdException w:name="Colorful Shading" w:uiPriority="71"/>
-    <w:lsdException w:name="Colorful List" w:uiPriority="72"/>
-    <w:lsdException w:name="Colorful Grid" w:uiPriority="73"/>
-    <w:lsdException w:name="Light Shading Accent 1" w:uiPriority="60"/>
-    <w:lsdException w:name="Light List Accent 1" w:uiPriority="61"/>
-    <w:lsdException w:name="Light Grid Accent 1" w:uiPriority="62"/>
-    <w:lsdException w:name="Medium Shading 1 Accent 1" w:uiPriority="63"/>
-    <w:lsdException w:name="Medium Shading 2 Accent 1" w:uiPriority="64"/>
-    <w:lsdException w:name="Medium List 1 Accent 1" w:uiPriority="65"/>
-    <w:lsdException w:name="Revision" w:semiHidden="1"/>
-    <w:lsdException w:name="List Paragraph" w:uiPriority="34" w:qFormat="1"/>
-    <w:lsdException w:name="Quote" w:uiPriority="29" w:qFormat="1"/>
-    <w:lsdException w:name="Intense Quote" w:uiPriority="30" w:qFormat="1"/>
-    <w:lsdException w:name="Medium List 2 Accent 1" w:uiPriority="66"/>
-    <w:lsdException w:name="Medium Grid 1 Accent 1" w:uiPriority="67"/>
-    <w:lsdException w:name="Medium Grid 2 Accent 1" w:uiPriority="68"/>
-    <w:lsdException w:name="Medium Grid 3 Accent 1" w:uiPriority="69"/>
-    <w:lsdException w:name="Dark List Accent 1" w:uiPriority="70"/>
-    <w:lsdException w:name="Colorful Shading Accent 1" w:uiPriority="71"/>
-    <w:lsdException w:name="Colorful List Accent 1" w:uiPriority="72"/>
-    <w:lsdException w:name="Colorful Grid Accent 1" w:uiPriority="73"/>
-    <w:lsdException w:name="Light Shading Accent 2" w:uiPriority="60"/>
-    <w:lsdException w:name="Light List Accent 2" w:uiPriority="61"/>
-    <w:lsdException w:name="Light Grid Accent 2" w:uiPriority="62"/>
-    <w:lsdException w:name="Medium Shading 1 Accent 2" w:uiPriority="63"/>
-    <w:lsdException w:name="Medium Shading 2 Accent 2" w:uiPriority="64"/>
-    <w:lsdException w:name="Medium List 1 Accent 2" w:uiPriority="65"/>
-    <w:lsdException w:name="Medium List 2 Accent 2" w:uiPriority="66"/>
-    <w:lsdException w:name="Medium Grid 1 Accent 2" w:uiPriority="67"/>
-    <w:lsdException w:name="Medium Grid 2 Accent 2" w:uiPriority="68"/>
-    <w:lsdException w:name="Medium Grid 3 Accent 2" w:uiPriority="69"/>
-    <w:lsdException w:name="Dark List Accent 2" w:uiPriority="70"/>
-    <w:lsdException w:name="Colorful Shading Accent 2" w:uiPriority="71"/>
-    <w:lsdException w:name="Colorful List Accent 2" w:uiPriority="72"/>
-    <w:lsdException w:name="Colorful Grid Accent 2" w:uiPriority="73"/>
-    <w:lsdException w:name="Light Shading Accent 3" w:uiPriority="60"/>
-    <w:lsdException w:name="Light List Accent 3" w:uiPriority="61"/>
-    <w:lsdException w:name="Light Grid Accent 3" w:uiPriority="62"/>
-    <w:lsdException w:name="Medium Shading 1 Accent 3" w:uiPriority="63"/>
-    <w:lsdException w:name="Medium Shading 2 Accent 3" w:uiPriority="64"/>
-    <w:lsdException w:name="Medium List 1 Accent 3" w:uiPriority="65"/>
-    <w:lsdException w:name="Medium List 2 Accent 3" w:uiPriority="66"/>
-    <w:lsdException w:name="Medium Grid 1 Accent 3" w:uiPriority="67"/>
-    <w:lsdException w:name="Medium Grid 2 Accent 3" w:uiPriority="68"/>
-    <w:lsdException w:name="Medium Grid 3 Accent 3" w:uiPriority="69"/>
-    <w:lsdException w:name="Dark List Accent 3" w:uiPriority="70"/>
-    <w:lsdException w:name="Colorful Shading Accent 3" w:uiPriority="71"/>
-    <w:lsdException w:name="Colorful List Accent 3" w:uiPriority="72"/>
-    <w:lsdException w:name="Colorful Grid Accent 3" w:uiPriority="73"/>
-    <w:lsdException w:name="Light Shading Accent 4" w:uiPriority="60"/>
-    <w:lsdException w:name="Light List Accent 4" w:uiPriority="61"/>
-    <w:lsdException w:name="Light Grid Accent 4" w:uiPriority="62"/>
-    <w:lsdException w:name="Medium Shading 1 Accent 4" w:uiPriority="63"/>
-    <w:lsdException w:name="Medium Shading 2 Accent 4" w:uiPriority="64"/>
-    <w:lsdException w:name="Medium List 1 Accent 4" w:uiPriority="65"/>
-    <w:lsdException w:name="Medium List 2 Accent 4" w:uiPriority="66"/>
-    <w:lsdException w:name="Medium Grid 1 Accent 4" w:uiPriority="67"/>
-    <w:lsdException w:name="Medium Grid 2 Accent 4" w:uiPriority="68"/>
-    <w:lsdException w:name="Medium Grid 3 Accent 4" w:uiPriority="69"/>
-    <w:lsdException w:name="Dark List Accent 4" w:uiPriority="70"/>
-    <w:lsdException w:name="Colorful Shading Accent 4" w:uiPriority="71"/>
-    <w:lsdException w:name="Colorful List Accent 4" w:uiPriority="72"/>
-    <w:lsdException w:name="Colorful Grid Accent 4" w:uiPriority="73"/>
-    <w:lsdException w:name="Light Shading Accent 5" w:uiPriority="60"/>
-    <w:lsdException w:name="Light List Accent 5" w:uiPriority="61"/>
-    <w:lsdException w:name="Light Grid Accent 5" w:uiPriority="62"/>
-    <w:lsdException w:name="Medium Shading 1 Accent 5" w:uiPriority="63"/>
-    <w:lsdException w:name="Medium Shading 2 Accent 5" w:uiPriority="64"/>
-    <w:lsdException w:name="Medium List 1 Accent 5" w:uiPriority="65"/>
-    <w:lsdException w:name="Medium List 2 Accent 5" w:uiPriority="66"/>
-    <w:lsdException w:name="Medium Grid 1 Accent 5" w:uiPriority="67"/>
-    <w:lsdException w:name="Medium Grid 2 Accent 5" w:uiPriority="68"/>
-    <w:lsdException w:name="Medium Grid 3 Accent 5" w:uiPriority="69"/>
-    <w:lsdException w:name="Dark List Accent 5" w:uiPriority="70"/>
-    <w:lsdException w:name="Colorful Shading Accent 5" w:uiPriority="71"/>
-    <w:lsdException w:name="Colorful List Accent 5" w:uiPriority="72"/>
-    <w:lsdException w:name="Colorful Grid Accent 5" w:uiPriority="73"/>
-    <w:lsdException w:name="Light Shading Accent 6" w:uiPriority="60"/>
-    <w:lsdException w:name="Light List Accent 6" w:uiPriority="61"/>
-    <w:lsdException w:name="Light Grid Accent 6" w:uiPriority="62"/>
-    <w:lsdException w:name="Medium Shading 1 Accent 6" w:uiPriority="63"/>
-    <w:lsdException w:name="Medium Shading 2 Accent 6" w:uiPriority="64"/>
-    <w:lsdException w:name="Medium List 1 Accent 6" w:uiPriority="65"/>
-    <w:lsdException w:name="Medium List 2 Accent 6" w:uiPriority="66"/>
-    <w:lsdException w:name="Medium Grid 1 Accent 6" w:uiPriority="67"/>
-    <w:lsdException w:name="Medium Grid 2 Accent 6" w:uiPriority="68"/>
-    <w:lsdException w:name="Medium Grid 3 Accent 6" w:uiPriority="69"/>
-    <w:lsdException w:name="Dark List Accent 6" w:uiPriority="70"/>
-    <w:lsdException w:name="Colorful Shading Accent 6" w:uiPriority="71"/>
-    <w:lsdException w:name="Colorful List Accent 6" w:uiPriority="72"/>
-    <w:lsdException w:name="Colorful Grid Accent 6" w:uiPriority="73"/>
-    <w:lsdException w:name="Subtle Emphasis" w:uiPriority="19" w:qFormat="1"/>
-    <w:lsdException w:name="Intense Emphasis" w:uiPriority="21" w:qFormat="1"/>
-    <w:lsdException w:name="Subtle Reference" w:uiPriority="31" w:qFormat="1"/>
-    <w:lsdException w:name="Intense Reference" w:uiPriority="32" w:qFormat="1"/>
-    <w:lsdException w:name="Book Title" w:uiPriority="33" w:qFormat="1"/>
-    <w:lsdException w:name="Bibliography" w:semiHidden="1" w:uiPriority="37" w:unhideWhenUsed="1"/>
-    <w:lsdException w:name="TOC Heading" w:semiHidden="1" w:uiPriority="39" w:unhideWhenUsed="1" w:qFormat="1"/>
-    <w:lsdException w:name="Plain Table 1" w:uiPriority="41"/>
-    <w:lsdException w:name="Plain Table 2" w:uiPriority="42"/>
-    <w:lsdException w:name="Plain Table 3" w:uiPriority="43"/>
-    <w:lsdException w:name="Plain Table 4" w:uiPriority="44"/>
-    <w:lsdException w:name="Plain Table 5" w:uiPriority="45"/>
-    <w:lsdException w:name="Grid Table Light" w:uiPriority="40"/>
-    <w:lsdException w:name="Grid Table 1 Light" w:uiPriority="46"/>
-    <w:lsdException w:name="Grid Table 2" w:uiPriority="47"/>
-    <w:lsdException w:name="Grid Table 3" w:uiPriority="48"/>
-    <w:lsdException w:name="Grid Table 4" w:uiPriority="49"/>
-    <w:lsdException w:name="Grid Table 5 Dark" w:uiPriority="50"/>
-    <w:lsdException w:name="Grid Table 6 Colorful" w:uiPriority="51"/>
-    <w:lsdException w:name="Grid Table 7 Colorful" w:uiPriority="52"/>
-    <w:lsdException w:name="Grid Table 1 Light Accent 1" w:uiPriority="46"/>
-    <w:lsdException w:name="Grid Table 2 Accent 1" w:uiPriority="47"/>
-    <w:lsdException w:name="Grid Table 3 Accent 1" w:uiPriority="48"/>
-    <w:lsdException w:name="Grid Table 4 Accent 1" w:uiPriority="49"/>
-    <w:lsdException w:name="Grid Table 5 Dark Accent 1" w:uiPriority="50"/>
-    <w:lsdException w:name="Grid Table 6 Colorful Accent 1" w:uiPriority="51"/>
-    <w:lsdException w:name="Grid Table 7 Colorful Accent 1" w:uiPriority="52"/>
-    <w:lsdException w:name="Grid Table 1 Light Accent 2" w:uiPriority="46"/>
-    <w:lsdException w:name="Grid Table 2 Accent 2" w:uiPriority="47"/>
-    <w:lsdException w:name="Grid Table 3 Accent 2" w:uiPriority="48"/>
-    <w:lsdException w:name="Grid Table 4 Accent 2" w:uiPriority="49"/>
-    <w:lsdException w:name="Grid Table 5 Dark Accent 2" w:uiPriority="50"/>
-    <w:lsdException w:name="Grid Table 6 Colorful Accent 2" w:uiPriority="51"/>
-    <w:lsdException w:name="Grid Table 7 Colorful Accent 2" w:uiPriority="52"/>
-    <w:lsdException w:name="Grid Table 1 Light Accent 3" w:uiPriority="46"/>
-    <w:lsdException w:name="Grid Table 2 Accent 3" w:uiPriority="47"/>
-    <w:lsdException w:name="Grid Table 3 Accent 3" w:uiPriority="48"/>
-    <w:lsdException w:name="Grid Table 4 Accent 3" w:uiPriority="49"/>
-    <w:lsdException w:name="Grid Table 5 Dark Accent 3" w:uiPriority="50"/>
-    <w:lsdException w:name="Grid Table 6 Colorful Accent 3" w:uiPriority="51"/>
-    <w:lsdException w:name="Grid Table 7 Colorful Accent 3" w:uiPriority="52"/>
-    <w:lsdException w:name="Grid Table 1 Light Accent 4" w:uiPriority="46"/>
-    <w:lsdException w:name="Grid Table 2 Accent 4" w:uiPriority="47"/>
-    <w:lsdException w:name="Grid Table 3 Accent 4" w:uiPriority="48"/>
-    <w:lsdException w:name="Grid Table 4 Accent 4" w:uiPriority="49"/>
-    <w:lsdException w:name="Grid Table 5 Dark Accent 4" w:uiPriority="50"/>
-    <w:lsdException w:name="Grid Table 6 Colorful Accent 4" w:uiPriority="51"/>
-    <w:lsdException w:name="Grid Table 7 Colorful Accent 4" w:uiPriority="52"/>
-    <w:lsdException w:name="Grid Table 1 Light Accent 5" w:uiPriority="46"/>
-    <w:lsdException w:name="Grid Table 2 Accent 5" w:uiPriority="47"/>
-    <w:lsdException w:name="Grid Table 3 Accent 5" w:uiPriority="48"/>
-    <w:lsdException w:name="Grid Table 4 Accent 5" w:uiPriority="49"/>
-    <w:lsdException w:name="Grid Table 5 Dark Accent 5" w:uiPriority="50"/>
-    <w:lsdException w:name="Grid Table 6 Colorful Accent 5" w:uiPriority="51"/>
-    <w:lsdException w:name="Grid Table 7 Colorful Accent 5" w:uiPriority="52"/>
-    <w:lsdException w:name="Grid Table 1 Light Accent 6" w:uiPriority="46"/>
-    <w:lsdException w:name="Grid Table 2 Accent 6" w:uiPriority="47"/>
-    <w:lsdException w:name="Grid Table 3 Accent 6" w:uiPriority="48"/>
-    <w:lsdException w:name="Grid Table 4 Accent 6" w:uiPriority="49"/>
-    <w:lsdException w:name="Grid Table 5 Dark Accent 6" w:uiPriority="50"/>
-    <w:lsdException w:name="Grid Table 6 Colorful Accent 6" w:uiPriority="51"/>
-    <w:lsdException w:name="Grid Table 7 Colorful Accent 6" w:uiPriority="52"/>
-    <w:lsdException w:name="List Table 1 Light" w:uiPriority="46"/>
-    <w:lsdException w:name="List Table 2" w:uiPriority="47"/>
-    <w:lsdException w:name="List Table 3" w:uiPriority="48"/>
-    <w:lsdException w:name="List Table 4" w:uiPriority="49"/>
-    <w:lsdException w:name="List Table 5 Dark" w:uiPriority="50"/>
-    <w:lsdException w:name="List Table 6 Colorful" w:uiPriority="51"/>
-    <w:lsdException w:name="List Table 7 Colorful" w:uiPriority="52"/>
-    <w:lsdException w:name="List Table 1 Light Accent 1" w:uiPriority="46"/>
-    <w:lsdException w:name="List Table 2 Accent 1" w:uiPriority="47"/>
-    <w:lsdException w:name="List Table 3 Accent 1" w:uiPriority="48"/>
-    <w:lsdException w:name="List Table 4 Accent 1" w:uiPriority="49"/>
-    <w:lsdException w:name="List Table 5 Dark Accent 1" w:uiPriority="50"/>
-    <w:lsdException w:name="List Table 6 Colorful Accent 1" w:uiPriority="51"/>
-    <w:lsdException w:name="List Table 7 Colorful Accent 1" w:uiPriority="52"/>
-    <w:lsdException w:name="List Table 1 Light Accent 2" w:uiPriority="46"/>
-    <w:lsdException w:name="List Table 2 Accent 2" w:uiPriority="47"/>
-    <w:lsdException w:name="List Table 3 Accent 2" w:uiPriority="48"/>
-    <w:lsdException w:name="List Table 4 Accent 2" w:uiPriority="49"/>
-    <w:lsdException w:name="List Table 5 Dark Accent 2" w:uiPriority="50"/>
-    <w:lsdException w:name="List Table 6 Colorful Accent 2" w:uiPriority="51"/>
-    <w:lsdException w:name="List Table 7 Colorful Accent 2" w:uiPriority="52"/>
-    <w:lsdException w:name="List Table 1 Light Accent 3" w:uiPriority="46"/>
-    <w:lsdException w:name="List Table 2 Accent 3" w:uiPriority="47"/>
-    <w:lsdException w:name="List Table 3 Accent 3" w:uiPriority="48"/>
-    <w:lsdException w:name="List Table 4 Accent 3" w:uiPriority="49"/>
-    <w:lsdException w:name="List Table 5 Dark Accent 3" w:uiPriority="50"/>
-    <w:lsdException w:name="List Table 6 Colorful Accent 3" w:uiPriority="51"/>
-    <w:lsdException w:name="List Table 7 Colorful Accent 3" w:uiPriority="52"/>
-    <w:lsdException w:name="List Table 1 Light Accent 4" w:uiPriority="46"/>
-    <w:lsdException w:name="List Table 2 Accent 4" w:uiPriority="47"/>
-    <w:lsdException w:name="List Table 3 Accent 4" w:uiPriority="48"/>
-    <w:lsdException w:name="List Table 4 Accent 4" w:uiPriority="49"/>
-    <w:lsdException w:name="List Table 5 Dark Accent 4" w:uiPriority="50"/>
-    <w:lsdException w:name="List Table 6 Colorful Accent 4" w:uiPriority="51"/>
-    <w:lsdException w:name="List Table 7 Colorful Accent 4" w:uiPriority="52"/>
-    <w:lsdException w:name="List Table 1 Light Accent 5" w:uiPriority="46"/>
-    <w:lsdException w:name="List Table 2 Accent 5" w:uiPriority="47"/>
-    <w:lsdException w:name="List Table 3 Accent 5" w:uiPriority="48"/>
-    <w:lsdException w:name="List Table 4 Accent 5" w:uiPriority="49"/>
-    <w:lsdException w:name="List Table 5 Dark Accent 5" w:uiPriority="50"/>
-    <w:lsdException w:name="List Table 6 Colorful Accent 5" w:uiPriority="51"/>
-    <w:lsdException w:name="List Table 7 Colorful Accent 5" w:uiPriority="52"/>
-    <w:lsdException w:name="List Table 1 Light Accent 6" w:uiPriority="46"/>
-    <w:lsdException w:name="List Table 2 Accent 6" w:uiPriority="47"/>
-    <w:lsdException w:name="List Table 3 Accent 6" w:uiPriority="48"/>
-    <w:lsdException w:name="List Table 4 Accent 6" w:uiPriority="49"/>
-    <w:lsdException w:name="List Table 5 Dark Accent 6" w:uiPriority="50"/>
-    <w:lsdException w:name="List Table 6 Colorful Accent 6" w:uiPriority="51"/>
-    <w:lsdException w:name="List Table 7 Colorful Accent 6" w:uiPriority="52"/>
-    <w:lsdException w:name="Mention" w:semiHidden="1" w:unhideWhenUsed="1"/>
-    <w:lsdException w:name="Smart Hyperlink" w:semiHidden="1" w:unhideWhenUsed="1"/>
+  <w:latentStyles w:defLockedState="0" w:defUIPriority="99" w:defSemiHidden="1" w:defUnhideWhenUsed="1" w:defQFormat="0" w:count="276">
+    <w:lsdException w:name="Normal" w:semiHidden="0" w:uiPriority="0" w:unhideWhenUsed="0" w:qFormat="1"/>
+    <w:lsdException w:name="heading 1" w:semiHidden="0" w:uiPriority="9" w:unhideWhenUsed="0" w:qFormat="1"/>
+    <w:lsdException w:name="heading 2" w:uiPriority="9" w:qFormat="1"/>
+    <w:lsdException w:name="heading 3" w:uiPriority="9" w:qFormat="1"/>
+    <w:lsdException w:name="heading 4" w:uiPriority="9" w:qFormat="1"/>
+    <w:lsdException w:name="heading 5" w:uiPriority="9" w:qFormat="1"/>
+    <w:lsdException w:name="heading 6" w:uiPriority="9" w:qFormat="1"/>
+    <w:lsdException w:name="heading 7" w:uiPriority="9" w:qFormat="1"/>
+    <w:lsdException w:name="heading 8" w:uiPriority="9" w:qFormat="1"/>
+    <w:lsdException w:name="heading 9" w:uiPriority="9" w:qFormat="1"/>
+    <w:lsdException w:name="toc 1" w:uiPriority="39"/>
+    <w:lsdException w:name="toc 2" w:uiPriority="39"/>
+    <w:lsdException w:name="toc 3" w:uiPriority="39"/>
+    <w:lsdException w:name="toc 4" w:uiPriority="39"/>
+    <w:lsdException w:name="toc 5" w:uiPriority="39"/>
+    <w:lsdException w:name="toc 6" w:uiPriority="39"/>
+    <w:lsdException w:name="toc 7" w:uiPriority="39"/>
+    <w:lsdException w:name="toc 8" w:uiPriority="39"/>
+    <w:lsdException w:name="toc 9" w:uiPriority="39"/>
+    <w:lsdException w:name="caption" w:uiPriority="35" w:qFormat="1"/>
+    <w:lsdException w:name="Title" w:semiHidden="0" w:uiPriority="10" w:unhideWhenUsed="0" w:qFormat="1"/>
+    <w:lsdException w:name="Default Paragraph Font" w:uiPriority="1"/>
+    <w:lsdException w:name="Subtitle" w:semiHidden="0" w:uiPriority="11" w:unhideWhenUsed="0" w:qFormat="1"/>
+    <w:lsdException w:name="Strong" w:semiHidden="0" w:uiPriority="22" w:unhideWhenUsed="0" w:qFormat="1"/>
+    <w:lsdException w:name="Emphasis" w:semiHidden="0" w:uiPriority="20" w:unhideWhenUsed="0" w:qFormat="1"/>
+    <w:lsdException w:name="Table Grid" w:semiHidden="0" w:uiPriority="39" w:unhideWhenUsed="0"/>
+    <w:lsdException w:name="Note Level 1" w:semiHidden="0" w:unhideWhenUsed="0"/>
+    <w:lsdException w:name="Note Level 2" w:semiHidden="0" w:unhideWhenUsed="0"/>
+    <w:lsdException w:name="Note Level 3" w:semiHidden="0" w:unhideWhenUsed="0"/>
+    <w:lsdException w:name="Note Level 4" w:semiHidden="0" w:unhideWhenUsed="0"/>
+    <w:lsdException w:name="Note Level 5" w:semiHidden="0" w:unhideWhenUsed="0"/>
+    <w:lsdException w:name="Note Level 6" w:semiHidden="0" w:unhideWhenUsed="0"/>
+    <w:lsdException w:name="Note Level 7" w:semiHidden="0" w:unhideWhenUsed="0"/>
+    <w:lsdException w:name="Note Level 8" w:semiHidden="0" w:unhideWhenUsed="0"/>
+    <w:lsdException w:name="Note Level 9" w:semiHidden="0" w:unhideWhenUsed="0"/>
+    <w:lsdException w:name="Placeholder Text" w:unhideWhenUsed="0"/>
+    <w:lsdException w:name="No Spacing" w:semiHidden="0" w:uiPriority="1" w:unhideWhenUsed="0" w:qFormat="1"/>
+    <w:lsdException w:name="Light Shading" w:semiHidden="0" w:uiPriority="60" w:unhideWhenUsed="0"/>
+    <w:lsdException w:name="Light List" w:semiHidden="0" w:uiPriority="61" w:unhideWhenUsed="0"/>
+    <w:lsdException w:name="Light Grid" w:semiHidden="0" w:uiPriority="62" w:unhideWhenUsed="0"/>
+    <w:lsdException w:name="Medium Shading 1" w:semiHidden="0" w:uiPriority="63" w:unhideWhenUsed="0"/>
+    <w:lsdException w:name="Medium Shading 2" w:semiHidden="0" w:uiPriority="64" w:unhideWhenUsed="0"/>
+    <w:lsdException w:name="Medium List 1" w:semiHidden="0" w:uiPriority="65" w:unhideWhenUsed="0"/>
+    <w:lsdException w:name="Medium List 2" w:semiHidden="0" w:uiPriority="66" w:unhideWhenUsed="0"/>
+    <w:lsdException w:name="Medium Grid 1" w:semiHidden="0" w:uiPriority="67" w:unhideWhenUsed="0"/>
+    <w:lsdException w:name="Medium Grid 2" w:semiHidden="0" w:uiPriority="68" w:unhideWhenUsed="0"/>
+    <w:lsdException w:name="Medium Grid 3" w:semiHidden="0" w:uiPriority="69" w:unhideWhenUsed="0"/>
+    <w:lsdException w:name="Dark List" w:semiHidden="0" w:uiPriority="70" w:unhideWhenUsed="0"/>
+    <w:lsdException w:name="Colorful Shading" w:semiHidden="0" w:uiPriority="71" w:unhideWhenUsed="0"/>
+    <w:lsdException w:name="Colorful List" w:semiHidden="0" w:uiPriority="72" w:unhideWhenUsed="0"/>
+    <w:lsdException w:name="Colorful Grid" w:semiHidden="0" w:uiPriority="73" w:unhideWhenUsed="0"/>
+    <w:lsdException w:name="Light Shading Accent 1" w:semiHidden="0" w:uiPriority="60" w:unhideWhenUsed="0"/>
+    <w:lsdException w:name="Light List Accent 1" w:semiHidden="0" w:uiPriority="61" w:unhideWhenUsed="0"/>
+    <w:lsdException w:name="Light Grid Accent 1" w:semiHidden="0" w:uiPriority="62" w:unhideWhenUsed="0"/>
+    <w:lsdException w:name="Medium Shading 1 Accent 1" w:semiHidden="0" w:uiPriority="63" w:unhideWhenUsed="0"/>
+    <w:lsdException w:name="Medium Shading 2 Accent 1" w:semiHidden="0" w:uiPriority="64" w:unhideWhenUsed="0"/>
+    <w:lsdException w:name="Medium List 1 Accent 1" w:semiHidden="0" w:uiPriority="65" w:unhideWhenUsed="0"/>
+    <w:lsdException w:name="Revision" w:unhideWhenUsed="0"/>
+    <w:lsdException w:name="List Paragraph" w:semiHidden="0" w:uiPriority="34" w:unhideWhenUsed="0" w:qFormat="1"/>
+    <w:lsdException w:name="Quote" w:semiHidden="0" w:uiPriority="29" w:unhideWhenUsed="0" w:qFormat="1"/>
+    <w:lsdException w:name="Intense Quote" w:semiHidden="0" w:uiPriority="30" w:unhideWhenUsed="0" w:qFormat="1"/>
+    <w:lsdException w:name="Medium List 2 Accent 1" w:semiHidden="0" w:uiPriority="66" w:unhideWhenUsed="0"/>
+    <w:lsdException w:name="Medium Grid 1 Accent 1" w:semiHidden="0" w:uiPriority="67" w:unhideWhenUsed="0"/>
+    <w:lsdException w:name="Medium Grid 2 Accent 1" w:semiHidden="0" w:uiPriority="68" w:unhideWhenUsed="0"/>
+    <w:lsdException w:name="Medium Grid 3 Accent 1" w:semiHidden="0" w:uiPriority="69" w:unhideWhenUsed="0"/>
+    <w:lsdException w:name="Dark List Accent 1" w:semiHidden="0" w:uiPriority="70" w:unhideWhenUsed="0"/>
+    <w:lsdException w:name="Colorful Shading Accent 1" w:semiHidden="0" w:uiPriority="71" w:unhideWhenUsed="0"/>
+    <w:lsdException w:name="Colorful List Accent 1" w:semiHidden="0" w:uiPriority="72" w:unhideWhenUsed="0"/>
+    <w:lsdException w:name="Colorful Grid Accent 1" w:semiHidden="0" w:uiPriority="73" w:unhideWhenUsed="0"/>
+    <w:lsdException w:name="Light Shading Accent 2" w:semiHidden="0" w:uiPriority="60" w:unhideWhenUsed="0"/>
+    <w:lsdException w:name="Light List Accent 2" w:semiHidden="0" w:uiPriority="61" w:unhideWhenUsed="0"/>
+    <w:lsdException w:name="Light Grid Accent 2" w:semiHidden="0" w:uiPriority="62" w:unhideWhenUsed="0"/>
+    <w:lsdException w:name="Medium Shading 1 Accent 2" w:semiHidden="0" w:uiPriority="63" w:unhideWhenUsed="0"/>
+    <w:lsdException w:name="Medium Shading 2 Accent 2" w:semiHidden="0" w:uiPriority="64" w:unhideWhenUsed="0"/>
+    <w:lsdException w:name="Medium List 1 Accent 2" w:semiHidden="0" w:uiPriority="65" w:unhideWhenUsed="0"/>
+    <w:lsdException w:name="Medium List 2 Accent 2" w:semiHidden="0" w:uiPriority="66" w:unhideWhenUsed="0"/>
+    <w:lsdException w:name="Medium Grid 1 Accent 2" w:semiHidden="0" w:uiPriority="67" w:unhideWhenUsed="0"/>
+    <w:lsdException w:name="Medium Grid 2 Accent 2" w:semiHidden="0" w:uiPriority="68" w:unhideWhenUsed="0"/>
+    <w:lsdException w:name="Medium Grid 3 Accent 2" w:semiHidden="0" w:uiPriority="69" w:unhideWhenUsed="0"/>
+    <w:lsdException w:name="Dark List Accent 2" w:semiHidden="0" w:uiPriority="70" w:unhideWhenUsed="0"/>
+    <w:lsdException w:name="Colorful Shading Accent 2" w:semiHidden="0" w:uiPriority="71" w:unhideWhenUsed="0"/>
+    <w:lsdException w:name="Colorful List Accent 2" w:semiHidden="0" w:uiPriority="72" w:unhideWhenUsed="0"/>
+    <w:lsdException w:name="Colorful Grid Accent 2" w:semiHidden="0" w:uiPriority="73" w:unhideWhenUsed="0"/>
+    <w:lsdException w:name="Light Shading Accent 3" w:semiHidden="0" w:uiPriority="60" w:unhideWhenUsed="0"/>
+    <w:lsdException w:name="Light List Accent 3" w:semiHidden="0" w:uiPriority="61" w:unhideWhenUsed="0"/>
+    <w:lsdException w:name="Light Grid Accent 3" w:semiHidden="0" w:uiPriority="62" w:unhideWhenUsed="0"/>
+    <w:lsdException w:name="Medium Shading 1 Accent 3" w:semiHidden="0" w:uiPriority="63" w:unhideWhenUsed="0"/>
+    <w:lsdException w:name="Medium Shading 2 Accent 3" w:semiHidden="0" w:uiPriority="64" w:unhideWhenUsed="0"/>
+    <w:lsdException w:name="Medium List 1 Accent 3" w:semiHidden="0" w:uiPriority="65" w:unhideWhenUsed="0"/>
+    <w:lsdException w:name="Medium List 2 Accent 3" w:semiHidden="0" w:uiPriority="66" w:unhideWhenUsed="0"/>
+    <w:lsdException w:name="Medium Grid 1 Accent 3" w:semiHidden="0" w:uiPriority="67" w:unhideWhenUsed="0"/>
+    <w:lsdException w:name="Medium Grid 2 Accent 3" w:semiHidden="0" w:uiPriority="68" w:unhideWhenUsed="0"/>
+    <w:lsdException w:name="Medium Grid 3 Accent 3" w:semiHidden="0" w:uiPriority="69" w:unhideWhenUsed="0"/>
+    <w:lsdException w:name="Dark List Accent 3" w:semiHidden="0" w:uiPriority="70" w:unhideWhenUsed="0"/>
+    <w:lsdException w:name="Colorful Shading Accent 3" w:semiHidden="0" w:uiPriority="71" w:unhideWhenUsed="0"/>
+    <w:lsdException w:name="Colorful List Accent 3" w:semiHidden="0" w:uiPriority="72" w:unhideWhenUsed="0"/>
+    <w:lsdException w:name="Colorful Grid Accent 3" w:semiHidden="0" w:uiPriority="73" w:unhideWhenUsed="0"/>
+    <w:lsdException w:name="Light Shading Accent 4" w:semiHidden="0" w:uiPriority="60" w:unhideWhenUsed="0"/>
+    <w:lsdException w:name="Light List Accent 4" w:semiHidden="0" w:uiPriority="61" w:unhideWhenUsed="0"/>
+    <w:lsdException w:name="Light Grid Accent 4" w:semiHidden="0" w:uiPriority="62" w:unhideWhenUsed="0"/>
+    <w:lsdException w:name="Medium Shading 1 Accent 4" w:semiHidden="0" w:uiPriority="63" w:unhideWhenUsed="0"/>
+    <w:lsdException w:name="Medium Shading 2 Accent 4" w:semiHidden="0" w:uiPriority="64" w:unhideWhenUsed="0"/>
+    <w:lsdException w:name="Medium List 1 Accent 4" w:semiHidden="0" w:uiPriority="65" w:unhideWhenUsed="0"/>
+    <w:lsdException w:name="Medium List 2 Accent 4" w:semiHidden="0" w:uiPriority="66" w:unhideWhenUsed="0"/>
+    <w:lsdException w:name="Medium Grid 1 Accent 4" w:semiHidden="0" w:uiPriority="67" w:unhideWhenUsed="0"/>
+    <w:lsdException w:name="Medium Grid 2 Accent 4" w:semiHidden="0" w:uiPriority="68" w:unhideWhenUsed="0"/>
+    <w:lsdException w:name="Medium Grid 3 Accent 4" w:semiHidden="0" w:uiPriority="69" w:unhideWhenUsed="0"/>
+    <w:lsdException w:name="Dark List Accent 4" w:semiHidden="0" w:uiPriority="70" w:unhideWhenUsed="0"/>
+    <w:lsdException w:name="Colorful Shading Accent 4" w:semiHidden="0" w:uiPriority="71" w:unhideWhenUsed="0"/>
+    <w:lsdException w:name="Colorful List Accent 4" w:semiHidden="0" w:uiPriority="72" w:unhideWhenUsed="0"/>
+    <w:lsdException w:name="Colorful Grid Accent 4" w:semiHidden="0" w:uiPriority="73" w:unhideWhenUsed="0"/>
+    <w:lsdException w:name="Light Shading Accent 5" w:semiHidden="0" w:uiPriority="60" w:unhideWhenUsed="0"/>
+    <w:lsdException w:name="Light List Accent 5" w:semiHidden="0" w:uiPriority="61" w:unhideWhenUsed="0"/>
+    <w:lsdException w:name="Light Grid Accent 5" w:semiHidden="0" w:uiPriority="62" w:unhideWhenUsed="0"/>
+    <w:lsdException w:name="Medium Shading 1 Accent 5" w:semiHidden="0" w:uiPriority="63" w:unhideWhenUsed="0"/>
+    <w:lsdException w:name="Medium Shading 2 Accent 5" w:semiHidden="0" w:uiPriority="64" w:unhideWhenUsed="0"/>
+    <w:lsdException w:name="Medium List 1 Accent 5" w:semiHidden="0" w:uiPriority="65" w:unhideWhenUsed="0"/>
+    <w:lsdException w:name="Medium List 2 Accent 5" w:semiHidden="0" w:uiPriority="66" w:unhideWhenUsed="0"/>
+    <w:lsdException w:name="Medium Grid 1 Accent 5" w:semiHidden="0" w:uiPriority="67" w:unhideWhenUsed="0"/>
+    <w:lsdException w:name="Medium Grid 2 Accent 5" w:semiHidden="0" w:uiPriority="68" w:unhideWhenUsed="0"/>
+    <w:lsdException w:name="Medium Grid 3 Accent 5" w:semiHidden="0" w:uiPriority="69" w:unhideWhenUsed="0"/>
+    <w:lsdException w:name="Dark List Accent 5" w:semiHidden="0" w:uiPriority="70" w:unhideWhenUsed="0"/>
+    <w:lsdException w:name="Colorful Shading Accent 5" w:semiHidden="0" w:uiPriority="71" w:unhideWhenUsed="0"/>
+    <w:lsdException w:name="Colorful List Accent 5" w:semiHidden="0" w:uiPriority="72" w:unhideWhenUsed="0"/>
+    <w:lsdException w:name="Colorful Grid Accent 5" w:semiHidden="0" w:uiPriority="73" w:unhideWhenUsed="0"/>
+    <w:lsdException w:name="Light Shading Accent 6" w:semiHidden="0" w:uiPriority="60" w:unhideWhenUsed="0"/>
+    <w:lsdException w:name="Light List Accent 6" w:semiHidden="0" w:uiPriority="61" w:unhideWhenUsed="0"/>
+    <w:lsdException w:name="Light Grid Accent 6" w:semiHidden="0" w:uiPriority="62" w:unhideWhenUsed="0"/>
+    <w:lsdException w:name="Medium Shading 1 Accent 6" w:semiHidden="0" w:uiPriority="63" w:unhideWhenUsed="0"/>
+    <w:lsdException w:name="Medium Shading 2 Accent 6" w:semiHidden="0" w:uiPriority="64" w:unhideWhenUsed="0"/>
+    <w:lsdException w:name="Medium List 1 Accent 6" w:semiHidden="0" w:uiPriority="65" w:unhideWhenUsed="0"/>
+    <w:lsdException w:name="Medium List 2 Accent 6" w:semiHidden="0" w:uiPriority="66" w:unhideWhenUsed="0"/>
+    <w:lsdException w:name="Medium Grid 1 Accent 6" w:semiHidden="0" w:uiPriority="67" w:unhideWhenUsed="0"/>
+    <w:lsdException w:name="Medium Grid 2 Accent 6" w:semiHidden="0" w:uiPriority="68" w:unhideWhenUsed="0"/>
+    <w:lsdException w:name="Medium Grid 3 Accent 6" w:semiHidden="0" w:uiPriority="69" w:unhideWhenUsed="0"/>
+    <w:lsdException w:name="Dark List Accent 6" w:semiHidden="0" w:uiPriority="70" w:unhideWhenUsed="0"/>
+    <w:lsdException w:name="Colorful Shading Accent 6" w:semiHidden="0" w:uiPriority="71" w:unhideWhenUsed="0"/>
+    <w:lsdException w:name="Colorful List Accent 6" w:semiHidden="0" w:uiPriority="72" w:unhideWhenUsed="0"/>
+    <w:lsdException w:name="Colorful Grid Accent 6" w:semiHidden="0" w:uiPriority="73" w:unhideWhenUsed="0"/>
+    <w:lsdException w:name="Subtle Emphasis" w:semiHidden="0" w:uiPriority="19" w:unhideWhenUsed="0" w:qFormat="1"/>
+    <w:lsdException w:name="Intense Emphasis" w:semiHidden="0" w:uiPriority="21" w:unhideWhenUsed="0" w:qFormat="1"/>
+    <w:lsdException w:name="Subtle Reference" w:semiHidden="0" w:uiPriority="31" w:unhideWhenUsed="0" w:qFormat="1"/>
+    <w:lsdException w:name="Intense Reference" w:semiHidden="0" w:uiPriority="32" w:unhideWhenUsed="0" w:qFormat="1"/>
+    <w:lsdException w:name="Book Title" w:semiHidden="0" w:uiPriority="33" w:unhideWhenUsed="0" w:qFormat="1"/>
+    <w:lsdException w:name="Bibliography" w:uiPriority="37"/>
+    <w:lsdException w:name="TOC Heading" w:uiPriority="39" w:qFormat="1"/>
   </w:latentStyles>
   <w:style w:type="paragraph" w:default="1" w:styleId="Normal">
     <w:name w:val="Normal"/>
@@ -2089,6 +2166,425 @@
     <w:rsid w:val="00CE1ED2"/>
     <w:rPr>
       <w:rFonts w:ascii="Calibri" w:hAnsi="Calibri"/>
+    </w:rPr>
+  </w:style>
+  <w:style w:type="paragraph" w:styleId="BalloonText">
+    <w:name w:val="Balloon Text"/>
+    <w:basedOn w:val="Normal"/>
+    <w:link w:val="BalloonTextChar"/>
+    <w:uiPriority w:val="99"/>
+    <w:semiHidden/>
+    <w:unhideWhenUsed/>
+    <w:rsid w:val="00B15CE8"/>
+    <w:rPr>
+      <w:rFonts w:ascii="Lucida Grande" w:hAnsi="Lucida Grande"/>
+      <w:sz w:val="18"/>
+      <w:szCs w:val="18"/>
+    </w:rPr>
+  </w:style>
+  <w:style w:type="character" w:customStyle="1" w:styleId="BalloonTextChar">
+    <w:name w:val="Balloon Text Char"/>
+    <w:basedOn w:val="DefaultParagraphFont"/>
+    <w:link w:val="BalloonText"/>
+    <w:uiPriority w:val="99"/>
+    <w:semiHidden/>
+    <w:rsid w:val="00B15CE8"/>
+    <w:rPr>
+      <w:rFonts w:ascii="Lucida Grande" w:hAnsi="Lucida Grande"/>
+      <w:sz w:val="18"/>
+      <w:szCs w:val="18"/>
+    </w:rPr>
+  </w:style>
+  <w:style w:type="character" w:styleId="CommentReference">
+    <w:name w:val="annotation reference"/>
+    <w:basedOn w:val="DefaultParagraphFont"/>
+    <w:uiPriority w:val="99"/>
+    <w:semiHidden/>
+    <w:unhideWhenUsed/>
+    <w:rsid w:val="00B15CE8"/>
+    <w:rPr>
+      <w:sz w:val="18"/>
+      <w:szCs w:val="18"/>
+    </w:rPr>
+  </w:style>
+  <w:style w:type="paragraph" w:styleId="CommentText">
+    <w:name w:val="annotation text"/>
+    <w:basedOn w:val="Normal"/>
+    <w:link w:val="CommentTextChar"/>
+    <w:uiPriority w:val="99"/>
+    <w:semiHidden/>
+    <w:unhideWhenUsed/>
+    <w:rsid w:val="00B15CE8"/>
+  </w:style>
+  <w:style w:type="character" w:customStyle="1" w:styleId="CommentTextChar">
+    <w:name w:val="Comment Text Char"/>
+    <w:basedOn w:val="DefaultParagraphFont"/>
+    <w:link w:val="CommentText"/>
+    <w:uiPriority w:val="99"/>
+    <w:semiHidden/>
+    <w:rsid w:val="00B15CE8"/>
+  </w:style>
+  <w:style w:type="paragraph" w:styleId="CommentSubject">
+    <w:name w:val="annotation subject"/>
+    <w:basedOn w:val="CommentText"/>
+    <w:next w:val="CommentText"/>
+    <w:link w:val="CommentSubjectChar"/>
+    <w:uiPriority w:val="99"/>
+    <w:semiHidden/>
+    <w:unhideWhenUsed/>
+    <w:rsid w:val="00B15CE8"/>
+    <w:rPr>
+      <w:b/>
+      <w:bCs/>
+      <w:sz w:val="20"/>
+      <w:szCs w:val="20"/>
+    </w:rPr>
+  </w:style>
+  <w:style w:type="character" w:customStyle="1" w:styleId="CommentSubjectChar">
+    <w:name w:val="Comment Subject Char"/>
+    <w:basedOn w:val="CommentTextChar"/>
+    <w:link w:val="CommentSubject"/>
+    <w:uiPriority w:val="99"/>
+    <w:semiHidden/>
+    <w:rsid w:val="00B15CE8"/>
+    <w:rPr>
+      <w:b/>
+      <w:bCs/>
+      <w:sz w:val="20"/>
+      <w:szCs w:val="20"/>
+    </w:rPr>
+  </w:style>
+  <w:style w:type="character" w:styleId="Hyperlink">
+    <w:name w:val="Hyperlink"/>
+    <w:basedOn w:val="DefaultParagraphFont"/>
+    <w:uiPriority w:val="99"/>
+    <w:unhideWhenUsed/>
+    <w:rsid w:val="00BF6E0D"/>
+    <w:rPr>
+      <w:color w:val="0563C1" w:themeColor="hyperlink"/>
+      <w:u w:val="single"/>
+    </w:rPr>
+  </w:style>
+</w:styles>
+</file>
+
+<file path=word/stylesWithEffects.xml><?xml version="1.0" encoding="utf-8"?>
+<w:styles xmlns:wpc="http://schemas.microsoft.com/office/word/2010/wordprocessingCanvas" xmlns:mo="http://schemas.microsoft.com/office/mac/office/2008/main" xmlns:mc="http://schemas.openxmlformats.org/markup-compatibility/2006" xmlns:mv="urn:schemas-microsoft-com:mac:vml" xmlns:o="urn:schemas-microsoft-com:office:office" xmlns:r="http://schemas.openxmlformats.org/officeDocument/2006/relationships" xmlns:m="http://schemas.openxmlformats.org/officeDocument/2006/math" xmlns:v="urn:schemas-microsoft-com:vml" xmlns:wp14="http://schemas.microsoft.com/office/word/2010/wordprocessingDrawing" xmlns:wp="http://schemas.openxmlformats.org/drawingml/2006/wordprocessingDrawing" xmlns:w10="urn:schemas-microsoft-com:office:word" xmlns:w="http://schemas.openxmlformats.org/wordprocessingml/2006/main" xmlns:w14="http://schemas.microsoft.com/office/word/2010/wordml" xmlns:wpg="http://schemas.microsoft.com/office/word/2010/wordprocessingGroup" xmlns:wpi="http://schemas.microsoft.com/office/word/2010/wordprocessingInk" xmlns:wne="http://schemas.microsoft.com/office/word/2006/wordml" xmlns:wps="http://schemas.microsoft.com/office/word/2010/wordprocessingShape" mc:Ignorable="w14 wp14">
+  <w:docDefaults>
+    <w:rPrDefault>
+      <w:rPr>
+        <w:rFonts w:asciiTheme="minorHAnsi" w:eastAsiaTheme="minorHAnsi" w:hAnsiTheme="minorHAnsi" w:cstheme="minorBidi"/>
+        <w:sz w:val="24"/>
+        <w:szCs w:val="24"/>
+        <w:lang w:val="en-US" w:eastAsia="en-US" w:bidi="ar-SA"/>
+      </w:rPr>
+    </w:rPrDefault>
+    <w:pPrDefault/>
+  </w:docDefaults>
+  <w:latentStyles w:defLockedState="0" w:defUIPriority="99" w:defSemiHidden="1" w:defUnhideWhenUsed="1" w:defQFormat="0" w:count="276">
+    <w:lsdException w:name="Normal" w:semiHidden="0" w:uiPriority="0" w:unhideWhenUsed="0" w:qFormat="1"/>
+    <w:lsdException w:name="heading 1" w:semiHidden="0" w:uiPriority="9" w:unhideWhenUsed="0" w:qFormat="1"/>
+    <w:lsdException w:name="heading 2" w:uiPriority="9" w:qFormat="1"/>
+    <w:lsdException w:name="heading 3" w:uiPriority="9" w:qFormat="1"/>
+    <w:lsdException w:name="heading 4" w:uiPriority="9" w:qFormat="1"/>
+    <w:lsdException w:name="heading 5" w:uiPriority="9" w:qFormat="1"/>
+    <w:lsdException w:name="heading 6" w:uiPriority="9" w:qFormat="1"/>
+    <w:lsdException w:name="heading 7" w:uiPriority="9" w:qFormat="1"/>
+    <w:lsdException w:name="heading 8" w:uiPriority="9" w:qFormat="1"/>
+    <w:lsdException w:name="heading 9" w:uiPriority="9" w:qFormat="1"/>
+    <w:lsdException w:name="toc 1" w:uiPriority="39"/>
+    <w:lsdException w:name="toc 2" w:uiPriority="39"/>
+    <w:lsdException w:name="toc 3" w:uiPriority="39"/>
+    <w:lsdException w:name="toc 4" w:uiPriority="39"/>
+    <w:lsdException w:name="toc 5" w:uiPriority="39"/>
+    <w:lsdException w:name="toc 6" w:uiPriority="39"/>
+    <w:lsdException w:name="toc 7" w:uiPriority="39"/>
+    <w:lsdException w:name="toc 8" w:uiPriority="39"/>
+    <w:lsdException w:name="toc 9" w:uiPriority="39"/>
+    <w:lsdException w:name="caption" w:uiPriority="35" w:qFormat="1"/>
+    <w:lsdException w:name="Title" w:semiHidden="0" w:uiPriority="10" w:unhideWhenUsed="0" w:qFormat="1"/>
+    <w:lsdException w:name="Default Paragraph Font" w:uiPriority="1"/>
+    <w:lsdException w:name="Subtitle" w:semiHidden="0" w:uiPriority="11" w:unhideWhenUsed="0" w:qFormat="1"/>
+    <w:lsdException w:name="Strong" w:semiHidden="0" w:uiPriority="22" w:unhideWhenUsed="0" w:qFormat="1"/>
+    <w:lsdException w:name="Emphasis" w:semiHidden="0" w:uiPriority="20" w:unhideWhenUsed="0" w:qFormat="1"/>
+    <w:lsdException w:name="Table Grid" w:semiHidden="0" w:uiPriority="39" w:unhideWhenUsed="0"/>
+    <w:lsdException w:name="Note Level 1" w:semiHidden="0" w:unhideWhenUsed="0"/>
+    <w:lsdException w:name="Note Level 2" w:semiHidden="0" w:unhideWhenUsed="0"/>
+    <w:lsdException w:name="Note Level 3" w:semiHidden="0" w:unhideWhenUsed="0"/>
+    <w:lsdException w:name="Note Level 4" w:semiHidden="0" w:unhideWhenUsed="0"/>
+    <w:lsdException w:name="Note Level 5" w:semiHidden="0" w:unhideWhenUsed="0"/>
+    <w:lsdException w:name="Note Level 6" w:semiHidden="0" w:unhideWhenUsed="0"/>
+    <w:lsdException w:name="Note Level 7" w:semiHidden="0" w:unhideWhenUsed="0"/>
+    <w:lsdException w:name="Note Level 8" w:semiHidden="0" w:unhideWhenUsed="0"/>
+    <w:lsdException w:name="Note Level 9" w:semiHidden="0" w:unhideWhenUsed="0"/>
+    <w:lsdException w:name="Placeholder Text" w:unhideWhenUsed="0"/>
+    <w:lsdException w:name="No Spacing" w:semiHidden="0" w:uiPriority="1" w:unhideWhenUsed="0" w:qFormat="1"/>
+    <w:lsdException w:name="Light Shading" w:semiHidden="0" w:uiPriority="60" w:unhideWhenUsed="0"/>
+    <w:lsdException w:name="Light List" w:semiHidden="0" w:uiPriority="61" w:unhideWhenUsed="0"/>
+    <w:lsdException w:name="Light Grid" w:semiHidden="0" w:uiPriority="62" w:unhideWhenUsed="0"/>
+    <w:lsdException w:name="Medium Shading 1" w:semiHidden="0" w:uiPriority="63" w:unhideWhenUsed="0"/>
+    <w:lsdException w:name="Medium Shading 2" w:semiHidden="0" w:uiPriority="64" w:unhideWhenUsed="0"/>
+    <w:lsdException w:name="Medium List 1" w:semiHidden="0" w:uiPriority="65" w:unhideWhenUsed="0"/>
+    <w:lsdException w:name="Medium List 2" w:semiHidden="0" w:uiPriority="66" w:unhideWhenUsed="0"/>
+    <w:lsdException w:name="Medium Grid 1" w:semiHidden="0" w:uiPriority="67" w:unhideWhenUsed="0"/>
+    <w:lsdException w:name="Medium Grid 2" w:semiHidden="0" w:uiPriority="68" w:unhideWhenUsed="0"/>
+    <w:lsdException w:name="Medium Grid 3" w:semiHidden="0" w:uiPriority="69" w:unhideWhenUsed="0"/>
+    <w:lsdException w:name="Dark List" w:semiHidden="0" w:uiPriority="70" w:unhideWhenUsed="0"/>
+    <w:lsdException w:name="Colorful Shading" w:semiHidden="0" w:uiPriority="71" w:unhideWhenUsed="0"/>
+    <w:lsdException w:name="Colorful List" w:semiHidden="0" w:uiPriority="72" w:unhideWhenUsed="0"/>
+    <w:lsdException w:name="Colorful Grid" w:semiHidden="0" w:uiPriority="73" w:unhideWhenUsed="0"/>
+    <w:lsdException w:name="Light Shading Accent 1" w:semiHidden="0" w:uiPriority="60" w:unhideWhenUsed="0"/>
+    <w:lsdException w:name="Light List Accent 1" w:semiHidden="0" w:uiPriority="61" w:unhideWhenUsed="0"/>
+    <w:lsdException w:name="Light Grid Accent 1" w:semiHidden="0" w:uiPriority="62" w:unhideWhenUsed="0"/>
+    <w:lsdException w:name="Medium Shading 1 Accent 1" w:semiHidden="0" w:uiPriority="63" w:unhideWhenUsed="0"/>
+    <w:lsdException w:name="Medium Shading 2 Accent 1" w:semiHidden="0" w:uiPriority="64" w:unhideWhenUsed="0"/>
+    <w:lsdException w:name="Medium List 1 Accent 1" w:semiHidden="0" w:uiPriority="65" w:unhideWhenUsed="0"/>
+    <w:lsdException w:name="Revision" w:unhideWhenUsed="0"/>
+    <w:lsdException w:name="List Paragraph" w:semiHidden="0" w:uiPriority="34" w:unhideWhenUsed="0" w:qFormat="1"/>
+    <w:lsdException w:name="Quote" w:semiHidden="0" w:uiPriority="29" w:unhideWhenUsed="0" w:qFormat="1"/>
+    <w:lsdException w:name="Intense Quote" w:semiHidden="0" w:uiPriority="30" w:unhideWhenUsed="0" w:qFormat="1"/>
+    <w:lsdException w:name="Medium List 2 Accent 1" w:semiHidden="0" w:uiPriority="66" w:unhideWhenUsed="0"/>
+    <w:lsdException w:name="Medium Grid 1 Accent 1" w:semiHidden="0" w:uiPriority="67" w:unhideWhenUsed="0"/>
+    <w:lsdException w:name="Medium Grid 2 Accent 1" w:semiHidden="0" w:uiPriority="68" w:unhideWhenUsed="0"/>
+    <w:lsdException w:name="Medium Grid 3 Accent 1" w:semiHidden="0" w:uiPriority="69" w:unhideWhenUsed="0"/>
+    <w:lsdException w:name="Dark List Accent 1" w:semiHidden="0" w:uiPriority="70" w:unhideWhenUsed="0"/>
+    <w:lsdException w:name="Colorful Shading Accent 1" w:semiHidden="0" w:uiPriority="71" w:unhideWhenUsed="0"/>
+    <w:lsdException w:name="Colorful List Accent 1" w:semiHidden="0" w:uiPriority="72" w:unhideWhenUsed="0"/>
+    <w:lsdException w:name="Colorful Grid Accent 1" w:semiHidden="0" w:uiPriority="73" w:unhideWhenUsed="0"/>
+    <w:lsdException w:name="Light Shading Accent 2" w:semiHidden="0" w:uiPriority="60" w:unhideWhenUsed="0"/>
+    <w:lsdException w:name="Light List Accent 2" w:semiHidden="0" w:uiPriority="61" w:unhideWhenUsed="0"/>
+    <w:lsdException w:name="Light Grid Accent 2" w:semiHidden="0" w:uiPriority="62" w:unhideWhenUsed="0"/>
+    <w:lsdException w:name="Medium Shading 1 Accent 2" w:semiHidden="0" w:uiPriority="63" w:unhideWhenUsed="0"/>
+    <w:lsdException w:name="Medium Shading 2 Accent 2" w:semiHidden="0" w:uiPriority="64" w:unhideWhenUsed="0"/>
+    <w:lsdException w:name="Medium List 1 Accent 2" w:semiHidden="0" w:uiPriority="65" w:unhideWhenUsed="0"/>
+    <w:lsdException w:name="Medium List 2 Accent 2" w:semiHidden="0" w:uiPriority="66" w:unhideWhenUsed="0"/>
+    <w:lsdException w:name="Medium Grid 1 Accent 2" w:semiHidden="0" w:uiPriority="67" w:unhideWhenUsed="0"/>
+    <w:lsdException w:name="Medium Grid 2 Accent 2" w:semiHidden="0" w:uiPriority="68" w:unhideWhenUsed="0"/>
+    <w:lsdException w:name="Medium Grid 3 Accent 2" w:semiHidden="0" w:uiPriority="69" w:unhideWhenUsed="0"/>
+    <w:lsdException w:name="Dark List Accent 2" w:semiHidden="0" w:uiPriority="70" w:unhideWhenUsed="0"/>
+    <w:lsdException w:name="Colorful Shading Accent 2" w:semiHidden="0" w:uiPriority="71" w:unhideWhenUsed="0"/>
+    <w:lsdException w:name="Colorful List Accent 2" w:semiHidden="0" w:uiPriority="72" w:unhideWhenUsed="0"/>
+    <w:lsdException w:name="Colorful Grid Accent 2" w:semiHidden="0" w:uiPriority="73" w:unhideWhenUsed="0"/>
+    <w:lsdException w:name="Light Shading Accent 3" w:semiHidden="0" w:uiPriority="60" w:unhideWhenUsed="0"/>
+    <w:lsdException w:name="Light List Accent 3" w:semiHidden="0" w:uiPriority="61" w:unhideWhenUsed="0"/>
+    <w:lsdException w:name="Light Grid Accent 3" w:semiHidden="0" w:uiPriority="62" w:unhideWhenUsed="0"/>
+    <w:lsdException w:name="Medium Shading 1 Accent 3" w:semiHidden="0" w:uiPriority="63" w:unhideWhenUsed="0"/>
+    <w:lsdException w:name="Medium Shading 2 Accent 3" w:semiHidden="0" w:uiPriority="64" w:unhideWhenUsed="0"/>
+    <w:lsdException w:name="Medium List 1 Accent 3" w:semiHidden="0" w:uiPriority="65" w:unhideWhenUsed="0"/>
+    <w:lsdException w:name="Medium List 2 Accent 3" w:semiHidden="0" w:uiPriority="66" w:unhideWhenUsed="0"/>
+    <w:lsdException w:name="Medium Grid 1 Accent 3" w:semiHidden="0" w:uiPriority="67" w:unhideWhenUsed="0"/>
+    <w:lsdException w:name="Medium Grid 2 Accent 3" w:semiHidden="0" w:uiPriority="68" w:unhideWhenUsed="0"/>
+    <w:lsdException w:name="Medium Grid 3 Accent 3" w:semiHidden="0" w:uiPriority="69" w:unhideWhenUsed="0"/>
+    <w:lsdException w:name="Dark List Accent 3" w:semiHidden="0" w:uiPriority="70" w:unhideWhenUsed="0"/>
+    <w:lsdException w:name="Colorful Shading Accent 3" w:semiHidden="0" w:uiPriority="71" w:unhideWhenUsed="0"/>
+    <w:lsdException w:name="Colorful List Accent 3" w:semiHidden="0" w:uiPriority="72" w:unhideWhenUsed="0"/>
+    <w:lsdException w:name="Colorful Grid Accent 3" w:semiHidden="0" w:uiPriority="73" w:unhideWhenUsed="0"/>
+    <w:lsdException w:name="Light Shading Accent 4" w:semiHidden="0" w:uiPriority="60" w:unhideWhenUsed="0"/>
+    <w:lsdException w:name="Light List Accent 4" w:semiHidden="0" w:uiPriority="61" w:unhideWhenUsed="0"/>
+    <w:lsdException w:name="Light Grid Accent 4" w:semiHidden="0" w:uiPriority="62" w:unhideWhenUsed="0"/>
+    <w:lsdException w:name="Medium Shading 1 Accent 4" w:semiHidden="0" w:uiPriority="63" w:unhideWhenUsed="0"/>
+    <w:lsdException w:name="Medium Shading 2 Accent 4" w:semiHidden="0" w:uiPriority="64" w:unhideWhenUsed="0"/>
+    <w:lsdException w:name="Medium List 1 Accent 4" w:semiHidden="0" w:uiPriority="65" w:unhideWhenUsed="0"/>
+    <w:lsdException w:name="Medium List 2 Accent 4" w:semiHidden="0" w:uiPriority="66" w:unhideWhenUsed="0"/>
+    <w:lsdException w:name="Medium Grid 1 Accent 4" w:semiHidden="0" w:uiPriority="67" w:unhideWhenUsed="0"/>
+    <w:lsdException w:name="Medium Grid 2 Accent 4" w:semiHidden="0" w:uiPriority="68" w:unhideWhenUsed="0"/>
+    <w:lsdException w:name="Medium Grid 3 Accent 4" w:semiHidden="0" w:uiPriority="69" w:unhideWhenUsed="0"/>
+    <w:lsdException w:name="Dark List Accent 4" w:semiHidden="0" w:uiPriority="70" w:unhideWhenUsed="0"/>
+    <w:lsdException w:name="Colorful Shading Accent 4" w:semiHidden="0" w:uiPriority="71" w:unhideWhenUsed="0"/>
+    <w:lsdException w:name="Colorful List Accent 4" w:semiHidden="0" w:uiPriority="72" w:unhideWhenUsed="0"/>
+    <w:lsdException w:name="Colorful Grid Accent 4" w:semiHidden="0" w:uiPriority="73" w:unhideWhenUsed="0"/>
+    <w:lsdException w:name="Light Shading Accent 5" w:semiHidden="0" w:uiPriority="60" w:unhideWhenUsed="0"/>
+    <w:lsdException w:name="Light List Accent 5" w:semiHidden="0" w:uiPriority="61" w:unhideWhenUsed="0"/>
+    <w:lsdException w:name="Light Grid Accent 5" w:semiHidden="0" w:uiPriority="62" w:unhideWhenUsed="0"/>
+    <w:lsdException w:name="Medium Shading 1 Accent 5" w:semiHidden="0" w:uiPriority="63" w:unhideWhenUsed="0"/>
+    <w:lsdException w:name="Medium Shading 2 Accent 5" w:semiHidden="0" w:uiPriority="64" w:unhideWhenUsed="0"/>
+    <w:lsdException w:name="Medium List 1 Accent 5" w:semiHidden="0" w:uiPriority="65" w:unhideWhenUsed="0"/>
+    <w:lsdException w:name="Medium List 2 Accent 5" w:semiHidden="0" w:uiPriority="66" w:unhideWhenUsed="0"/>
+    <w:lsdException w:name="Medium Grid 1 Accent 5" w:semiHidden="0" w:uiPriority="67" w:unhideWhenUsed="0"/>
+    <w:lsdException w:name="Medium Grid 2 Accent 5" w:semiHidden="0" w:uiPriority="68" w:unhideWhenUsed="0"/>
+    <w:lsdException w:name="Medium Grid 3 Accent 5" w:semiHidden="0" w:uiPriority="69" w:unhideWhenUsed="0"/>
+    <w:lsdException w:name="Dark List Accent 5" w:semiHidden="0" w:uiPriority="70" w:unhideWhenUsed="0"/>
+    <w:lsdException w:name="Colorful Shading Accent 5" w:semiHidden="0" w:uiPriority="71" w:unhideWhenUsed="0"/>
+    <w:lsdException w:name="Colorful List Accent 5" w:semiHidden="0" w:uiPriority="72" w:unhideWhenUsed="0"/>
+    <w:lsdException w:name="Colorful Grid Accent 5" w:semiHidden="0" w:uiPriority="73" w:unhideWhenUsed="0"/>
+    <w:lsdException w:name="Light Shading Accent 6" w:semiHidden="0" w:uiPriority="60" w:unhideWhenUsed="0"/>
+    <w:lsdException w:name="Light List Accent 6" w:semiHidden="0" w:uiPriority="61" w:unhideWhenUsed="0"/>
+    <w:lsdException w:name="Light Grid Accent 6" w:semiHidden="0" w:uiPriority="62" w:unhideWhenUsed="0"/>
+    <w:lsdException w:name="Medium Shading 1 Accent 6" w:semiHidden="0" w:uiPriority="63" w:unhideWhenUsed="0"/>
+    <w:lsdException w:name="Medium Shading 2 Accent 6" w:semiHidden="0" w:uiPriority="64" w:unhideWhenUsed="0"/>
+    <w:lsdException w:name="Medium List 1 Accent 6" w:semiHidden="0" w:uiPriority="65" w:unhideWhenUsed="0"/>
+    <w:lsdException w:name="Medium List 2 Accent 6" w:semiHidden="0" w:uiPriority="66" w:unhideWhenUsed="0"/>
+    <w:lsdException w:name="Medium Grid 1 Accent 6" w:semiHidden="0" w:uiPriority="67" w:unhideWhenUsed="0"/>
+    <w:lsdException w:name="Medium Grid 2 Accent 6" w:semiHidden="0" w:uiPriority="68" w:unhideWhenUsed="0"/>
+    <w:lsdException w:name="Medium Grid 3 Accent 6" w:semiHidden="0" w:uiPriority="69" w:unhideWhenUsed="0"/>
+    <w:lsdException w:name="Dark List Accent 6" w:semiHidden="0" w:uiPriority="70" w:unhideWhenUsed="0"/>
+    <w:lsdException w:name="Colorful Shading Accent 6" w:semiHidden="0" w:uiPriority="71" w:unhideWhenUsed="0"/>
+    <w:lsdException w:name="Colorful List Accent 6" w:semiHidden="0" w:uiPriority="72" w:unhideWhenUsed="0"/>
+    <w:lsdException w:name="Colorful Grid Accent 6" w:semiHidden="0" w:uiPriority="73" w:unhideWhenUsed="0"/>
+    <w:lsdException w:name="Subtle Emphasis" w:semiHidden="0" w:uiPriority="19" w:unhideWhenUsed="0" w:qFormat="1"/>
+    <w:lsdException w:name="Intense Emphasis" w:semiHidden="0" w:uiPriority="21" w:unhideWhenUsed="0" w:qFormat="1"/>
+    <w:lsdException w:name="Subtle Reference" w:semiHidden="0" w:uiPriority="31" w:unhideWhenUsed="0" w:qFormat="1"/>
+    <w:lsdException w:name="Intense Reference" w:semiHidden="0" w:uiPriority="32" w:unhideWhenUsed="0" w:qFormat="1"/>
+    <w:lsdException w:name="Book Title" w:semiHidden="0" w:uiPriority="33" w:unhideWhenUsed="0" w:qFormat="1"/>
+    <w:lsdException w:name="Bibliography" w:uiPriority="37"/>
+    <w:lsdException w:name="TOC Heading" w:uiPriority="39" w:qFormat="1"/>
+  </w:latentStyles>
+  <w:style w:type="paragraph" w:default="1" w:styleId="Normal">
+    <w:name w:val="Normal"/>
+    <w:qFormat/>
+  </w:style>
+  <w:style w:type="character" w:default="1" w:styleId="DefaultParagraphFont">
+    <w:name w:val="Default Paragraph Font"/>
+    <w:uiPriority w:val="1"/>
+    <w:semiHidden/>
+    <w:unhideWhenUsed/>
+  </w:style>
+  <w:style w:type="table" w:default="1" w:styleId="TableNormal">
+    <w:name w:val="Normal Table"/>
+    <w:uiPriority w:val="99"/>
+    <w:semiHidden/>
+    <w:unhideWhenUsed/>
+    <w:tblPr>
+      <w:tblInd w:w="0" w:type="dxa"/>
+      <w:tblCellMar>
+        <w:top w:w="0" w:type="dxa"/>
+        <w:left w:w="108" w:type="dxa"/>
+        <w:bottom w:w="0" w:type="dxa"/>
+        <w:right w:w="108" w:type="dxa"/>
+      </w:tblCellMar>
+    </w:tblPr>
+  </w:style>
+  <w:style w:type="numbering" w:default="1" w:styleId="NoList">
+    <w:name w:val="No List"/>
+    <w:uiPriority w:val="99"/>
+    <w:semiHidden/>
+    <w:unhideWhenUsed/>
+  </w:style>
+  <w:style w:type="paragraph" w:styleId="ListParagraph">
+    <w:name w:val="List Paragraph"/>
+    <w:basedOn w:val="Normal"/>
+    <w:uiPriority w:val="34"/>
+    <w:qFormat/>
+    <w:rsid w:val="006E434B"/>
+    <w:pPr>
+      <w:ind w:left="720"/>
+      <w:contextualSpacing/>
+    </w:pPr>
+  </w:style>
+  <w:style w:type="paragraph" w:customStyle="1" w:styleId="EndNoteBibliographyTitle">
+    <w:name w:val="EndNote Bibliography Title"/>
+    <w:basedOn w:val="Normal"/>
+    <w:rsid w:val="00CE1ED2"/>
+    <w:pPr>
+      <w:jc w:val="center"/>
+    </w:pPr>
+    <w:rPr>
+      <w:rFonts w:ascii="Calibri" w:hAnsi="Calibri"/>
+    </w:rPr>
+  </w:style>
+  <w:style w:type="paragraph" w:customStyle="1" w:styleId="EndNoteBibliography">
+    <w:name w:val="EndNote Bibliography"/>
+    <w:basedOn w:val="Normal"/>
+    <w:rsid w:val="00CE1ED2"/>
+    <w:rPr>
+      <w:rFonts w:ascii="Calibri" w:hAnsi="Calibri"/>
+    </w:rPr>
+  </w:style>
+  <w:style w:type="paragraph" w:styleId="BalloonText">
+    <w:name w:val="Balloon Text"/>
+    <w:basedOn w:val="Normal"/>
+    <w:link w:val="BalloonTextChar"/>
+    <w:uiPriority w:val="99"/>
+    <w:semiHidden/>
+    <w:unhideWhenUsed/>
+    <w:rsid w:val="00B15CE8"/>
+    <w:rPr>
+      <w:rFonts w:ascii="Lucida Grande" w:hAnsi="Lucida Grande"/>
+      <w:sz w:val="18"/>
+      <w:szCs w:val="18"/>
+    </w:rPr>
+  </w:style>
+  <w:style w:type="character" w:customStyle="1" w:styleId="BalloonTextChar">
+    <w:name w:val="Balloon Text Char"/>
+    <w:basedOn w:val="DefaultParagraphFont"/>
+    <w:link w:val="BalloonText"/>
+    <w:uiPriority w:val="99"/>
+    <w:semiHidden/>
+    <w:rsid w:val="00B15CE8"/>
+    <w:rPr>
+      <w:rFonts w:ascii="Lucida Grande" w:hAnsi="Lucida Grande"/>
+      <w:sz w:val="18"/>
+      <w:szCs w:val="18"/>
+    </w:rPr>
+  </w:style>
+  <w:style w:type="character" w:styleId="CommentReference">
+    <w:name w:val="annotation reference"/>
+    <w:basedOn w:val="DefaultParagraphFont"/>
+    <w:uiPriority w:val="99"/>
+    <w:semiHidden/>
+    <w:unhideWhenUsed/>
+    <w:rsid w:val="00B15CE8"/>
+    <w:rPr>
+      <w:sz w:val="18"/>
+      <w:szCs w:val="18"/>
+    </w:rPr>
+  </w:style>
+  <w:style w:type="paragraph" w:styleId="CommentText">
+    <w:name w:val="annotation text"/>
+    <w:basedOn w:val="Normal"/>
+    <w:link w:val="CommentTextChar"/>
+    <w:uiPriority w:val="99"/>
+    <w:semiHidden/>
+    <w:unhideWhenUsed/>
+    <w:rsid w:val="00B15CE8"/>
+  </w:style>
+  <w:style w:type="character" w:customStyle="1" w:styleId="CommentTextChar">
+    <w:name w:val="Comment Text Char"/>
+    <w:basedOn w:val="DefaultParagraphFont"/>
+    <w:link w:val="CommentText"/>
+    <w:uiPriority w:val="99"/>
+    <w:semiHidden/>
+    <w:rsid w:val="00B15CE8"/>
+  </w:style>
+  <w:style w:type="paragraph" w:styleId="CommentSubject">
+    <w:name w:val="annotation subject"/>
+    <w:basedOn w:val="CommentText"/>
+    <w:next w:val="CommentText"/>
+    <w:link w:val="CommentSubjectChar"/>
+    <w:uiPriority w:val="99"/>
+    <w:semiHidden/>
+    <w:unhideWhenUsed/>
+    <w:rsid w:val="00B15CE8"/>
+    <w:rPr>
+      <w:b/>
+      <w:bCs/>
+      <w:sz w:val="20"/>
+      <w:szCs w:val="20"/>
+    </w:rPr>
+  </w:style>
+  <w:style w:type="character" w:customStyle="1" w:styleId="CommentSubjectChar">
+    <w:name w:val="Comment Subject Char"/>
+    <w:basedOn w:val="CommentTextChar"/>
+    <w:link w:val="CommentSubject"/>
+    <w:uiPriority w:val="99"/>
+    <w:semiHidden/>
+    <w:rsid w:val="00B15CE8"/>
+    <w:rPr>
+      <w:b/>
+      <w:bCs/>
+      <w:sz w:val="20"/>
+      <w:szCs w:val="20"/>
+    </w:rPr>
+  </w:style>
+  <w:style w:type="character" w:styleId="Hyperlink">
+    <w:name w:val="Hyperlink"/>
+    <w:basedOn w:val="DefaultParagraphFont"/>
+    <w:uiPriority w:val="99"/>
+    <w:unhideWhenUsed/>
+    <w:rsid w:val="00BF6E0D"/>
+    <w:rPr>
+      <w:color w:val="0563C1" w:themeColor="hyperlink"/>
+      <w:u w:val="single"/>
     </w:rPr>
   </w:style>
 </w:styles>
@@ -2137,7 +2633,7 @@
     </a:clrScheme>
     <a:fontScheme name="Office">
       <a:majorFont>
-        <a:latin typeface="Calibri Light" panose="020F0302020204030204"/>
+        <a:latin typeface="Calibri Light"/>
         <a:ea typeface=""/>
         <a:cs typeface=""/>
         <a:font script="Jpan" typeface="ＭＳ ゴシック"/>
@@ -2172,7 +2668,7 @@
         <a:font script="Geor" typeface="Sylfaen"/>
       </a:majorFont>
       <a:minorFont>
-        <a:latin typeface="Calibri" panose="020F0502020204030204"/>
+        <a:latin typeface="Calibri"/>
         <a:ea typeface=""/>
         <a:cs typeface=""/>
         <a:font script="Jpan" typeface="ＭＳ 明朝"/>
@@ -2349,8 +2845,20 @@
   <a:extraClrSchemeLst/>
   <a:extLst>
     <a:ext uri="{05A4C25C-085E-4340-85A3-A5531E510DB2}">
-      <thm15:themeFamily xmlns:thm15="http://schemas.microsoft.com/office/thememl/2012/main" name="Office Theme" id="{62F939B6-93AF-4DB8-9C6B-D6C7DFDC589F}" vid="{4A3C46E8-61CC-4603-A589-7422A47A8E4A}"/>
+      <thm15:themeFamily xmlns="" xmlns:thm15="http://schemas.microsoft.com/office/thememl/2012/main" name="Office Theme" id="{62F939B6-93AF-4DB8-9C6B-D6C7DFDC589F}" vid="{4A3C46E8-61CC-4603-A589-7422A47A8E4A}"/>
     </a:ext>
   </a:extLst>
 </a:theme>
+</file>
+
+<file path=customXml/item1.xml><?xml version="1.0" encoding="utf-8"?>
+<b:Sources xmlns:b="http://schemas.openxmlformats.org/officeDocument/2006/bibliography" xmlns="http://schemas.openxmlformats.org/officeDocument/2006/bibliography" SelectedStyle="/APA.XSL" StyleName="APA"/>
+</file>
+
+<file path=customXml/itemProps1.xml><?xml version="1.0" encoding="utf-8"?>
+<ds:datastoreItem xmlns:ds="http://schemas.openxmlformats.org/officeDocument/2006/customXml" ds:itemID="{2F28A629-F124-D945-AC0D-439FD141A179}">
+  <ds:schemaRefs>
+    <ds:schemaRef ds:uri="http://schemas.openxmlformats.org/officeDocument/2006/bibliography"/>
+  </ds:schemaRefs>
+</ds:datastoreItem>
 </file>
</xml_diff>